<commit_message>
Part of refactoring has been completed
</commit_message>
<xml_diff>
--- a/GraphicsLab1/Лаба 1.docx
+++ b/GraphicsLab1/Лаба 1.docx
@@ -985,7 +985,7 @@
                 <w:sz w:val="24"/>
                 <w:szCs w:val="24"/>
               </w:rPr>
-              <w:t>08.03.2021</w:t>
+              <w:t>19.03.2021</w:t>
             </w:r>
             <w:r>
               <w:rPr>
@@ -7853,6 +7853,7 @@
         <w:autoSpaceDN w:val="0"/>
         <w:adjustRightInd w:val="0"/>
         <w:spacing w:after="0" w:line="240" w:lineRule="auto"/>
+        <w:ind w:left="708"/>
         <w:rPr>
           <w:rFonts w:ascii="Consolas" w:hAnsi="Consolas" w:cs="Consolas"/>
           <w:color w:val="000000"/>
@@ -7898,6 +7899,7 @@
         <w:autoSpaceDN w:val="0"/>
         <w:adjustRightInd w:val="0"/>
         <w:spacing w:after="0" w:line="240" w:lineRule="auto"/>
+        <w:ind w:left="708"/>
         <w:rPr>
           <w:rFonts w:ascii="Consolas" w:hAnsi="Consolas" w:cs="Consolas"/>
           <w:color w:val="000000"/>
@@ -7943,6 +7945,7 @@
         <w:autoSpaceDN w:val="0"/>
         <w:adjustRightInd w:val="0"/>
         <w:spacing w:after="0" w:line="240" w:lineRule="auto"/>
+        <w:ind w:left="708"/>
         <w:rPr>
           <w:rFonts w:ascii="Consolas" w:hAnsi="Consolas" w:cs="Consolas"/>
           <w:color w:val="000000"/>
@@ -8010,6 +8013,7 @@
         <w:autoSpaceDN w:val="0"/>
         <w:adjustRightInd w:val="0"/>
         <w:spacing w:after="0" w:line="240" w:lineRule="auto"/>
+        <w:ind w:left="708"/>
         <w:rPr>
           <w:rFonts w:ascii="Consolas" w:hAnsi="Consolas" w:cs="Consolas"/>
           <w:color w:val="000000"/>
@@ -8077,21 +8081,23 @@
         <w:autoSpaceDN w:val="0"/>
         <w:adjustRightInd w:val="0"/>
         <w:spacing w:after="0" w:line="240" w:lineRule="auto"/>
-        <w:rPr>
-          <w:rFonts w:ascii="Consolas" w:hAnsi="Consolas" w:cs="Consolas"/>
-          <w:color w:val="000000"/>
-          <w:sz w:val="19"/>
-          <w:szCs w:val="19"/>
-          <w:lang w:val="en-US"/>
-        </w:rPr>
-      </w:pPr>
-    </w:p>
-    <w:p>
-      <w:pPr>
-        <w:autoSpaceDE w:val="0"/>
-        <w:autoSpaceDN w:val="0"/>
-        <w:adjustRightInd w:val="0"/>
-        <w:spacing w:after="0" w:line="240" w:lineRule="auto"/>
+        <w:ind w:left="708"/>
+        <w:rPr>
+          <w:rFonts w:ascii="Consolas" w:hAnsi="Consolas" w:cs="Consolas"/>
+          <w:color w:val="000000"/>
+          <w:sz w:val="19"/>
+          <w:szCs w:val="19"/>
+          <w:lang w:val="en-US"/>
+        </w:rPr>
+      </w:pPr>
+    </w:p>
+    <w:p>
+      <w:pPr>
+        <w:autoSpaceDE w:val="0"/>
+        <w:autoSpaceDN w:val="0"/>
+        <w:adjustRightInd w:val="0"/>
+        <w:spacing w:after="0" w:line="240" w:lineRule="auto"/>
+        <w:ind w:left="708"/>
         <w:rPr>
           <w:rFonts w:ascii="Consolas" w:hAnsi="Consolas" w:cs="Consolas"/>
           <w:color w:val="000000"/>
@@ -8147,21 +8153,23 @@
         <w:autoSpaceDN w:val="0"/>
         <w:adjustRightInd w:val="0"/>
         <w:spacing w:after="0" w:line="240" w:lineRule="auto"/>
-        <w:rPr>
-          <w:rFonts w:ascii="Consolas" w:hAnsi="Consolas" w:cs="Consolas"/>
-          <w:color w:val="000000"/>
-          <w:sz w:val="19"/>
-          <w:szCs w:val="19"/>
-          <w:lang w:val="en-US"/>
-        </w:rPr>
-      </w:pPr>
-    </w:p>
-    <w:p>
-      <w:pPr>
-        <w:autoSpaceDE w:val="0"/>
-        <w:autoSpaceDN w:val="0"/>
-        <w:adjustRightInd w:val="0"/>
-        <w:spacing w:after="0" w:line="240" w:lineRule="auto"/>
+        <w:ind w:left="708"/>
+        <w:rPr>
+          <w:rFonts w:ascii="Consolas" w:hAnsi="Consolas" w:cs="Consolas"/>
+          <w:color w:val="000000"/>
+          <w:sz w:val="19"/>
+          <w:szCs w:val="19"/>
+          <w:lang w:val="en-US"/>
+        </w:rPr>
+      </w:pPr>
+    </w:p>
+    <w:p>
+      <w:pPr>
+        <w:autoSpaceDE w:val="0"/>
+        <w:autoSpaceDN w:val="0"/>
+        <w:adjustRightInd w:val="0"/>
+        <w:spacing w:after="0" w:line="240" w:lineRule="auto"/>
+        <w:ind w:left="708"/>
         <w:rPr>
           <w:rFonts w:ascii="Consolas" w:hAnsi="Consolas" w:cs="Consolas"/>
           <w:color w:val="000000"/>
@@ -8207,6 +8215,7 @@
         <w:autoSpaceDN w:val="0"/>
         <w:adjustRightInd w:val="0"/>
         <w:spacing w:after="0" w:line="240" w:lineRule="auto"/>
+        <w:ind w:left="708"/>
         <w:rPr>
           <w:rFonts w:ascii="Consolas" w:hAnsi="Consolas" w:cs="Consolas"/>
           <w:color w:val="000000"/>
@@ -8232,6 +8241,7 @@
         <w:autoSpaceDN w:val="0"/>
         <w:adjustRightInd w:val="0"/>
         <w:spacing w:after="0" w:line="240" w:lineRule="auto"/>
+        <w:ind w:left="708"/>
         <w:rPr>
           <w:rFonts w:ascii="Consolas" w:hAnsi="Consolas" w:cs="Consolas"/>
           <w:color w:val="000000"/>
@@ -8267,6 +8277,7 @@
         <w:autoSpaceDN w:val="0"/>
         <w:adjustRightInd w:val="0"/>
         <w:spacing w:after="0" w:line="240" w:lineRule="auto"/>
+        <w:ind w:left="708"/>
         <w:rPr>
           <w:rFonts w:ascii="Consolas" w:hAnsi="Consolas" w:cs="Consolas"/>
           <w:color w:val="000000"/>
@@ -8332,6 +8343,7 @@
         <w:autoSpaceDN w:val="0"/>
         <w:adjustRightInd w:val="0"/>
         <w:spacing w:after="0" w:line="240" w:lineRule="auto"/>
+        <w:ind w:left="708"/>
         <w:rPr>
           <w:rFonts w:ascii="Consolas" w:hAnsi="Consolas" w:cs="Consolas"/>
           <w:color w:val="000000"/>
@@ -8377,6 +8389,7 @@
         <w:autoSpaceDN w:val="0"/>
         <w:adjustRightInd w:val="0"/>
         <w:spacing w:after="0" w:line="240" w:lineRule="auto"/>
+        <w:ind w:left="708"/>
         <w:rPr>
           <w:rFonts w:ascii="Consolas" w:hAnsi="Consolas" w:cs="Consolas"/>
           <w:color w:val="000000"/>
@@ -8424,6 +8437,7 @@
         <w:autoSpaceDN w:val="0"/>
         <w:adjustRightInd w:val="0"/>
         <w:spacing w:after="0" w:line="240" w:lineRule="auto"/>
+        <w:ind w:left="708"/>
         <w:rPr>
           <w:rFonts w:ascii="Consolas" w:hAnsi="Consolas" w:cs="Consolas"/>
           <w:color w:val="000000"/>
@@ -8471,6 +8485,7 @@
         <w:autoSpaceDN w:val="0"/>
         <w:adjustRightInd w:val="0"/>
         <w:spacing w:after="0" w:line="240" w:lineRule="auto"/>
+        <w:ind w:left="708"/>
         <w:rPr>
           <w:rFonts w:ascii="Consolas" w:hAnsi="Consolas" w:cs="Consolas"/>
           <w:color w:val="000000"/>
@@ -8538,6 +8553,7 @@
         <w:autoSpaceDN w:val="0"/>
         <w:adjustRightInd w:val="0"/>
         <w:spacing w:after="0" w:line="240" w:lineRule="auto"/>
+        <w:ind w:left="708"/>
         <w:rPr>
           <w:rFonts w:ascii="Consolas" w:hAnsi="Consolas" w:cs="Consolas"/>
           <w:color w:val="000000"/>
@@ -8625,6 +8641,7 @@
         <w:autoSpaceDN w:val="0"/>
         <w:adjustRightInd w:val="0"/>
         <w:spacing w:after="0" w:line="240" w:lineRule="auto"/>
+        <w:ind w:left="708"/>
         <w:rPr>
           <w:rFonts w:ascii="Consolas" w:hAnsi="Consolas" w:cs="Consolas"/>
           <w:color w:val="000000"/>
@@ -8712,6 +8729,7 @@
         <w:autoSpaceDN w:val="0"/>
         <w:adjustRightInd w:val="0"/>
         <w:spacing w:after="0" w:line="240" w:lineRule="auto"/>
+        <w:ind w:left="708"/>
         <w:rPr>
           <w:rFonts w:ascii="Consolas" w:hAnsi="Consolas" w:cs="Consolas"/>
           <w:color w:val="000000"/>
@@ -8757,21 +8775,23 @@
         <w:autoSpaceDN w:val="0"/>
         <w:adjustRightInd w:val="0"/>
         <w:spacing w:after="0" w:line="240" w:lineRule="auto"/>
-        <w:rPr>
-          <w:rFonts w:ascii="Consolas" w:hAnsi="Consolas" w:cs="Consolas"/>
-          <w:color w:val="000000"/>
-          <w:sz w:val="19"/>
-          <w:szCs w:val="19"/>
-          <w:lang w:val="en-US"/>
-        </w:rPr>
-      </w:pPr>
-    </w:p>
-    <w:p>
-      <w:pPr>
-        <w:autoSpaceDE w:val="0"/>
-        <w:autoSpaceDN w:val="0"/>
-        <w:adjustRightInd w:val="0"/>
-        <w:spacing w:after="0" w:line="240" w:lineRule="auto"/>
+        <w:ind w:left="708"/>
+        <w:rPr>
+          <w:rFonts w:ascii="Consolas" w:hAnsi="Consolas" w:cs="Consolas"/>
+          <w:color w:val="000000"/>
+          <w:sz w:val="19"/>
+          <w:szCs w:val="19"/>
+          <w:lang w:val="en-US"/>
+        </w:rPr>
+      </w:pPr>
+    </w:p>
+    <w:p>
+      <w:pPr>
+        <w:autoSpaceDE w:val="0"/>
+        <w:autoSpaceDN w:val="0"/>
+        <w:adjustRightInd w:val="0"/>
+        <w:spacing w:after="0" w:line="240" w:lineRule="auto"/>
+        <w:ind w:left="708"/>
         <w:rPr>
           <w:rFonts w:ascii="Consolas" w:hAnsi="Consolas" w:cs="Consolas"/>
           <w:color w:val="000000"/>
@@ -8836,20 +8856,22 @@
         <w:autoSpaceDN w:val="0"/>
         <w:adjustRightInd w:val="0"/>
         <w:spacing w:after="0" w:line="240" w:lineRule="auto"/>
-        <w:rPr>
-          <w:rFonts w:ascii="Consolas" w:hAnsi="Consolas" w:cs="Consolas"/>
-          <w:color w:val="000000"/>
-          <w:sz w:val="19"/>
-          <w:szCs w:val="19"/>
-        </w:rPr>
-      </w:pPr>
-    </w:p>
-    <w:p>
-      <w:pPr>
-        <w:autoSpaceDE w:val="0"/>
-        <w:autoSpaceDN w:val="0"/>
-        <w:adjustRightInd w:val="0"/>
-        <w:spacing w:after="0" w:line="240" w:lineRule="auto"/>
+        <w:ind w:left="708"/>
+        <w:rPr>
+          <w:rFonts w:ascii="Consolas" w:hAnsi="Consolas" w:cs="Consolas"/>
+          <w:color w:val="000000"/>
+          <w:sz w:val="19"/>
+          <w:szCs w:val="19"/>
+        </w:rPr>
+      </w:pPr>
+    </w:p>
+    <w:p>
+      <w:pPr>
+        <w:autoSpaceDE w:val="0"/>
+        <w:autoSpaceDN w:val="0"/>
+        <w:adjustRightInd w:val="0"/>
+        <w:spacing w:after="0" w:line="240" w:lineRule="auto"/>
+        <w:ind w:left="708"/>
         <w:rPr>
           <w:rFonts w:ascii="Consolas" w:hAnsi="Consolas" w:cs="Consolas"/>
           <w:color w:val="000000"/>
@@ -8904,6 +8926,7 @@
         <w:autoSpaceDN w:val="0"/>
         <w:adjustRightInd w:val="0"/>
         <w:spacing w:after="0" w:line="240" w:lineRule="auto"/>
+        <w:ind w:left="708"/>
         <w:rPr>
           <w:rFonts w:ascii="Consolas" w:hAnsi="Consolas" w:cs="Consolas"/>
           <w:color w:val="000000"/>
@@ -8927,20 +8950,22 @@
         <w:autoSpaceDN w:val="0"/>
         <w:adjustRightInd w:val="0"/>
         <w:spacing w:after="0" w:line="240" w:lineRule="auto"/>
-        <w:rPr>
-          <w:rFonts w:ascii="Consolas" w:hAnsi="Consolas" w:cs="Consolas"/>
-          <w:color w:val="000000"/>
-          <w:sz w:val="19"/>
-          <w:szCs w:val="19"/>
-        </w:rPr>
-      </w:pPr>
-    </w:p>
-    <w:p>
-      <w:pPr>
-        <w:autoSpaceDE w:val="0"/>
-        <w:autoSpaceDN w:val="0"/>
-        <w:adjustRightInd w:val="0"/>
-        <w:spacing w:after="0" w:line="240" w:lineRule="auto"/>
+        <w:ind w:left="708"/>
+        <w:rPr>
+          <w:rFonts w:ascii="Consolas" w:hAnsi="Consolas" w:cs="Consolas"/>
+          <w:color w:val="000000"/>
+          <w:sz w:val="19"/>
+          <w:szCs w:val="19"/>
+        </w:rPr>
+      </w:pPr>
+    </w:p>
+    <w:p>
+      <w:pPr>
+        <w:autoSpaceDE w:val="0"/>
+        <w:autoSpaceDN w:val="0"/>
+        <w:adjustRightInd w:val="0"/>
+        <w:spacing w:after="0" w:line="240" w:lineRule="auto"/>
+        <w:ind w:left="708"/>
         <w:rPr>
           <w:rFonts w:ascii="Consolas" w:hAnsi="Consolas" w:cs="Consolas"/>
           <w:color w:val="000000"/>
@@ -8964,20 +8989,22 @@
         <w:autoSpaceDN w:val="0"/>
         <w:adjustRightInd w:val="0"/>
         <w:spacing w:after="0" w:line="240" w:lineRule="auto"/>
-        <w:rPr>
-          <w:rFonts w:ascii="Consolas" w:hAnsi="Consolas" w:cs="Consolas"/>
-          <w:color w:val="000000"/>
-          <w:sz w:val="19"/>
-          <w:szCs w:val="19"/>
-        </w:rPr>
-      </w:pPr>
-    </w:p>
-    <w:p>
-      <w:pPr>
-        <w:autoSpaceDE w:val="0"/>
-        <w:autoSpaceDN w:val="0"/>
-        <w:adjustRightInd w:val="0"/>
-        <w:spacing w:after="0" w:line="240" w:lineRule="auto"/>
+        <w:ind w:left="708"/>
+        <w:rPr>
+          <w:rFonts w:ascii="Consolas" w:hAnsi="Consolas" w:cs="Consolas"/>
+          <w:color w:val="000000"/>
+          <w:sz w:val="19"/>
+          <w:szCs w:val="19"/>
+        </w:rPr>
+      </w:pPr>
+    </w:p>
+    <w:p>
+      <w:pPr>
+        <w:autoSpaceDE w:val="0"/>
+        <w:autoSpaceDN w:val="0"/>
+        <w:adjustRightInd w:val="0"/>
+        <w:spacing w:after="0" w:line="240" w:lineRule="auto"/>
+        <w:ind w:left="708"/>
         <w:rPr>
           <w:rFonts w:ascii="Consolas" w:hAnsi="Consolas" w:cs="Consolas"/>
           <w:color w:val="000000"/>
@@ -9010,6 +9037,7 @@
         <w:autoSpaceDN w:val="0"/>
         <w:adjustRightInd w:val="0"/>
         <w:spacing w:after="0" w:line="240" w:lineRule="auto"/>
+        <w:ind w:left="708"/>
         <w:rPr>
           <w:rFonts w:ascii="Consolas" w:hAnsi="Consolas" w:cs="Consolas"/>
           <w:color w:val="000000"/>
@@ -9088,6 +9116,7 @@
         <w:autoSpaceDN w:val="0"/>
         <w:adjustRightInd w:val="0"/>
         <w:spacing w:after="0" w:line="240" w:lineRule="auto"/>
+        <w:ind w:left="708"/>
         <w:rPr>
           <w:rFonts w:ascii="Consolas" w:hAnsi="Consolas" w:cs="Consolas"/>
           <w:color w:val="000000"/>
@@ -9113,6 +9142,7 @@
         <w:autoSpaceDN w:val="0"/>
         <w:adjustRightInd w:val="0"/>
         <w:spacing w:after="0" w:line="240" w:lineRule="auto"/>
+        <w:ind w:left="708"/>
         <w:rPr>
           <w:rFonts w:ascii="Consolas" w:hAnsi="Consolas" w:cs="Consolas"/>
           <w:color w:val="000000"/>
@@ -9190,21 +9220,23 @@
         <w:autoSpaceDN w:val="0"/>
         <w:adjustRightInd w:val="0"/>
         <w:spacing w:after="0" w:line="240" w:lineRule="auto"/>
-        <w:rPr>
-          <w:rFonts w:ascii="Consolas" w:hAnsi="Consolas" w:cs="Consolas"/>
-          <w:color w:val="000000"/>
-          <w:sz w:val="19"/>
-          <w:szCs w:val="19"/>
-          <w:lang w:val="en-US"/>
-        </w:rPr>
-      </w:pPr>
-    </w:p>
-    <w:p>
-      <w:pPr>
-        <w:autoSpaceDE w:val="0"/>
-        <w:autoSpaceDN w:val="0"/>
-        <w:adjustRightInd w:val="0"/>
-        <w:spacing w:after="0" w:line="240" w:lineRule="auto"/>
+        <w:ind w:left="708"/>
+        <w:rPr>
+          <w:rFonts w:ascii="Consolas" w:hAnsi="Consolas" w:cs="Consolas"/>
+          <w:color w:val="000000"/>
+          <w:sz w:val="19"/>
+          <w:szCs w:val="19"/>
+          <w:lang w:val="en-US"/>
+        </w:rPr>
+      </w:pPr>
+    </w:p>
+    <w:p>
+      <w:pPr>
+        <w:autoSpaceDE w:val="0"/>
+        <w:autoSpaceDN w:val="0"/>
+        <w:adjustRightInd w:val="0"/>
+        <w:spacing w:after="0" w:line="240" w:lineRule="auto"/>
+        <w:ind w:left="708"/>
         <w:rPr>
           <w:rFonts w:ascii="Consolas" w:hAnsi="Consolas" w:cs="Consolas"/>
           <w:color w:val="000000"/>
@@ -9362,6 +9394,7 @@
         <w:autoSpaceDN w:val="0"/>
         <w:adjustRightInd w:val="0"/>
         <w:spacing w:after="0" w:line="240" w:lineRule="auto"/>
+        <w:ind w:left="708"/>
         <w:rPr>
           <w:rFonts w:ascii="Consolas" w:hAnsi="Consolas" w:cs="Consolas"/>
           <w:color w:val="000000"/>
@@ -9483,21 +9516,23 @@
         <w:autoSpaceDN w:val="0"/>
         <w:adjustRightInd w:val="0"/>
         <w:spacing w:after="0" w:line="240" w:lineRule="auto"/>
-        <w:rPr>
-          <w:rFonts w:ascii="Consolas" w:hAnsi="Consolas" w:cs="Consolas"/>
-          <w:color w:val="000000"/>
-          <w:sz w:val="19"/>
-          <w:szCs w:val="19"/>
-          <w:lang w:val="en-US"/>
-        </w:rPr>
-      </w:pPr>
-    </w:p>
-    <w:p>
-      <w:pPr>
-        <w:autoSpaceDE w:val="0"/>
-        <w:autoSpaceDN w:val="0"/>
-        <w:adjustRightInd w:val="0"/>
-        <w:spacing w:after="0" w:line="240" w:lineRule="auto"/>
+        <w:ind w:left="708"/>
+        <w:rPr>
+          <w:rFonts w:ascii="Consolas" w:hAnsi="Consolas" w:cs="Consolas"/>
+          <w:color w:val="000000"/>
+          <w:sz w:val="19"/>
+          <w:szCs w:val="19"/>
+          <w:lang w:val="en-US"/>
+        </w:rPr>
+      </w:pPr>
+    </w:p>
+    <w:p>
+      <w:pPr>
+        <w:autoSpaceDE w:val="0"/>
+        <w:autoSpaceDN w:val="0"/>
+        <w:adjustRightInd w:val="0"/>
+        <w:spacing w:after="0" w:line="240" w:lineRule="auto"/>
+        <w:ind w:left="708"/>
         <w:rPr>
           <w:rFonts w:ascii="Consolas" w:hAnsi="Consolas" w:cs="Consolas"/>
           <w:color w:val="000000"/>
@@ -9589,6 +9624,7 @@
         <w:autoSpaceDN w:val="0"/>
         <w:adjustRightInd w:val="0"/>
         <w:spacing w:after="0" w:line="240" w:lineRule="auto"/>
+        <w:ind w:left="708"/>
         <w:rPr>
           <w:rFonts w:ascii="Consolas" w:hAnsi="Consolas" w:cs="Consolas"/>
           <w:color w:val="000000"/>
@@ -9614,21 +9650,23 @@
         <w:autoSpaceDN w:val="0"/>
         <w:adjustRightInd w:val="0"/>
         <w:spacing w:after="0" w:line="240" w:lineRule="auto"/>
-        <w:rPr>
-          <w:rFonts w:ascii="Consolas" w:hAnsi="Consolas" w:cs="Consolas"/>
-          <w:color w:val="000000"/>
-          <w:sz w:val="19"/>
-          <w:szCs w:val="19"/>
-          <w:lang w:val="en-US"/>
-        </w:rPr>
-      </w:pPr>
-    </w:p>
-    <w:p>
-      <w:pPr>
-        <w:autoSpaceDE w:val="0"/>
-        <w:autoSpaceDN w:val="0"/>
-        <w:adjustRightInd w:val="0"/>
-        <w:spacing w:after="0" w:line="240" w:lineRule="auto"/>
+        <w:ind w:left="708"/>
+        <w:rPr>
+          <w:rFonts w:ascii="Consolas" w:hAnsi="Consolas" w:cs="Consolas"/>
+          <w:color w:val="000000"/>
+          <w:sz w:val="19"/>
+          <w:szCs w:val="19"/>
+          <w:lang w:val="en-US"/>
+        </w:rPr>
+      </w:pPr>
+    </w:p>
+    <w:p>
+      <w:pPr>
+        <w:autoSpaceDE w:val="0"/>
+        <w:autoSpaceDN w:val="0"/>
+        <w:adjustRightInd w:val="0"/>
+        <w:spacing w:after="0" w:line="240" w:lineRule="auto"/>
+        <w:ind w:left="708"/>
         <w:rPr>
           <w:rFonts w:ascii="Consolas" w:hAnsi="Consolas" w:cs="Consolas"/>
           <w:color w:val="000000"/>
@@ -9708,6 +9746,7 @@
         <w:autoSpaceDN w:val="0"/>
         <w:adjustRightInd w:val="0"/>
         <w:spacing w:after="0" w:line="240" w:lineRule="auto"/>
+        <w:ind w:left="708"/>
         <w:rPr>
           <w:rFonts w:ascii="Consolas" w:hAnsi="Consolas" w:cs="Consolas"/>
           <w:color w:val="000000"/>
@@ -9733,6 +9772,7 @@
         <w:autoSpaceDN w:val="0"/>
         <w:adjustRightInd w:val="0"/>
         <w:spacing w:after="0" w:line="240" w:lineRule="auto"/>
+        <w:ind w:left="708"/>
         <w:rPr>
           <w:rFonts w:ascii="Consolas" w:hAnsi="Consolas" w:cs="Consolas"/>
           <w:color w:val="000000"/>
@@ -9812,6 +9852,7 @@
         <w:autoSpaceDN w:val="0"/>
         <w:adjustRightInd w:val="0"/>
         <w:spacing w:after="0" w:line="240" w:lineRule="auto"/>
+        <w:ind w:left="708"/>
         <w:rPr>
           <w:rFonts w:ascii="Consolas" w:hAnsi="Consolas" w:cs="Consolas"/>
           <w:color w:val="000000"/>
@@ -9881,6 +9922,7 @@
         <w:autoSpaceDN w:val="0"/>
         <w:adjustRightInd w:val="0"/>
         <w:spacing w:after="0" w:line="240" w:lineRule="auto"/>
+        <w:ind w:left="708"/>
         <w:rPr>
           <w:rFonts w:ascii="Consolas" w:hAnsi="Consolas" w:cs="Consolas"/>
           <w:color w:val="000000"/>
@@ -9974,6 +10016,7 @@
         <w:autoSpaceDN w:val="0"/>
         <w:adjustRightInd w:val="0"/>
         <w:spacing w:after="0" w:line="240" w:lineRule="auto"/>
+        <w:ind w:left="708"/>
         <w:rPr>
           <w:rFonts w:ascii="Consolas" w:hAnsi="Consolas" w:cs="Consolas"/>
           <w:color w:val="000000"/>
@@ -9999,21 +10042,23 @@
         <w:autoSpaceDN w:val="0"/>
         <w:adjustRightInd w:val="0"/>
         <w:spacing w:after="0" w:line="240" w:lineRule="auto"/>
-        <w:rPr>
-          <w:rFonts w:ascii="Consolas" w:hAnsi="Consolas" w:cs="Consolas"/>
-          <w:color w:val="000000"/>
-          <w:sz w:val="19"/>
-          <w:szCs w:val="19"/>
-          <w:lang w:val="en-US"/>
-        </w:rPr>
-      </w:pPr>
-    </w:p>
-    <w:p>
-      <w:pPr>
-        <w:autoSpaceDE w:val="0"/>
-        <w:autoSpaceDN w:val="0"/>
-        <w:adjustRightInd w:val="0"/>
-        <w:spacing w:after="0" w:line="240" w:lineRule="auto"/>
+        <w:ind w:left="708"/>
+        <w:rPr>
+          <w:rFonts w:ascii="Consolas" w:hAnsi="Consolas" w:cs="Consolas"/>
+          <w:color w:val="000000"/>
+          <w:sz w:val="19"/>
+          <w:szCs w:val="19"/>
+          <w:lang w:val="en-US"/>
+        </w:rPr>
+      </w:pPr>
+    </w:p>
+    <w:p>
+      <w:pPr>
+        <w:autoSpaceDE w:val="0"/>
+        <w:autoSpaceDN w:val="0"/>
+        <w:adjustRightInd w:val="0"/>
+        <w:spacing w:after="0" w:line="240" w:lineRule="auto"/>
+        <w:ind w:left="708"/>
         <w:rPr>
           <w:rFonts w:ascii="Consolas" w:hAnsi="Consolas" w:cs="Consolas"/>
           <w:color w:val="000000"/>
@@ -10093,6 +10138,7 @@
         <w:autoSpaceDN w:val="0"/>
         <w:adjustRightInd w:val="0"/>
         <w:spacing w:after="0" w:line="240" w:lineRule="auto"/>
+        <w:ind w:left="708"/>
         <w:rPr>
           <w:rFonts w:ascii="Consolas" w:hAnsi="Consolas" w:cs="Consolas"/>
           <w:color w:val="000000"/>
@@ -10118,6 +10164,7 @@
         <w:autoSpaceDN w:val="0"/>
         <w:adjustRightInd w:val="0"/>
         <w:spacing w:after="0" w:line="240" w:lineRule="auto"/>
+        <w:ind w:left="708"/>
         <w:rPr>
           <w:rFonts w:ascii="Consolas" w:hAnsi="Consolas" w:cs="Consolas"/>
           <w:color w:val="000000"/>
@@ -10197,6 +10244,7 @@
         <w:autoSpaceDN w:val="0"/>
         <w:adjustRightInd w:val="0"/>
         <w:spacing w:after="0" w:line="240" w:lineRule="auto"/>
+        <w:ind w:left="708"/>
         <w:rPr>
           <w:rFonts w:ascii="Consolas" w:hAnsi="Consolas" w:cs="Consolas"/>
           <w:color w:val="000000"/>
@@ -10266,6 +10314,7 @@
         <w:autoSpaceDN w:val="0"/>
         <w:adjustRightInd w:val="0"/>
         <w:spacing w:after="0" w:line="240" w:lineRule="auto"/>
+        <w:ind w:left="708"/>
         <w:rPr>
           <w:rFonts w:ascii="Consolas" w:hAnsi="Consolas" w:cs="Consolas"/>
           <w:color w:val="000000"/>
@@ -10381,6 +10430,7 @@
         <w:autoSpaceDN w:val="0"/>
         <w:adjustRightInd w:val="0"/>
         <w:spacing w:after="0" w:line="240" w:lineRule="auto"/>
+        <w:ind w:left="708"/>
         <w:rPr>
           <w:rFonts w:ascii="Consolas" w:hAnsi="Consolas" w:cs="Consolas"/>
           <w:color w:val="000000"/>
@@ -10416,21 +10466,23 @@
         <w:autoSpaceDN w:val="0"/>
         <w:adjustRightInd w:val="0"/>
         <w:spacing w:after="0" w:line="240" w:lineRule="auto"/>
-        <w:rPr>
-          <w:rFonts w:ascii="Consolas" w:hAnsi="Consolas" w:cs="Consolas"/>
-          <w:color w:val="000000"/>
-          <w:sz w:val="19"/>
-          <w:szCs w:val="19"/>
-          <w:lang w:val="en-US"/>
-        </w:rPr>
-      </w:pPr>
-    </w:p>
-    <w:p>
-      <w:pPr>
-        <w:autoSpaceDE w:val="0"/>
-        <w:autoSpaceDN w:val="0"/>
-        <w:adjustRightInd w:val="0"/>
-        <w:spacing w:after="0" w:line="240" w:lineRule="auto"/>
+        <w:ind w:left="708"/>
+        <w:rPr>
+          <w:rFonts w:ascii="Consolas" w:hAnsi="Consolas" w:cs="Consolas"/>
+          <w:color w:val="000000"/>
+          <w:sz w:val="19"/>
+          <w:szCs w:val="19"/>
+          <w:lang w:val="en-US"/>
+        </w:rPr>
+      </w:pPr>
+    </w:p>
+    <w:p>
+      <w:pPr>
+        <w:autoSpaceDE w:val="0"/>
+        <w:autoSpaceDN w:val="0"/>
+        <w:adjustRightInd w:val="0"/>
+        <w:spacing w:after="0" w:line="240" w:lineRule="auto"/>
+        <w:ind w:left="708"/>
         <w:rPr>
           <w:rFonts w:ascii="Consolas" w:hAnsi="Consolas" w:cs="Consolas"/>
           <w:color w:val="000000"/>
@@ -10532,6 +10584,7 @@
         <w:autoSpaceDN w:val="0"/>
         <w:adjustRightInd w:val="0"/>
         <w:spacing w:after="0" w:line="240" w:lineRule="auto"/>
+        <w:ind w:left="708"/>
         <w:rPr>
           <w:rFonts w:ascii="Consolas" w:hAnsi="Consolas" w:cs="Consolas"/>
           <w:color w:val="000000"/>
@@ -10641,6 +10694,7 @@
         <w:autoSpaceDN w:val="0"/>
         <w:adjustRightInd w:val="0"/>
         <w:spacing w:after="0" w:line="240" w:lineRule="auto"/>
+        <w:ind w:left="708"/>
         <w:rPr>
           <w:rFonts w:ascii="Consolas" w:hAnsi="Consolas" w:cs="Consolas"/>
           <w:color w:val="000000"/>
@@ -10676,6 +10730,7 @@
         <w:autoSpaceDN w:val="0"/>
         <w:adjustRightInd w:val="0"/>
         <w:spacing w:after="0" w:line="240" w:lineRule="auto"/>
+        <w:ind w:left="708"/>
         <w:rPr>
           <w:rFonts w:ascii="Consolas" w:hAnsi="Consolas" w:cs="Consolas"/>
           <w:color w:val="000000"/>
@@ -10745,6 +10800,7 @@
         <w:autoSpaceDN w:val="0"/>
         <w:adjustRightInd w:val="0"/>
         <w:spacing w:after="0" w:line="240" w:lineRule="auto"/>
+        <w:ind w:left="708"/>
         <w:rPr>
           <w:rFonts w:ascii="Consolas" w:hAnsi="Consolas" w:cs="Consolas"/>
           <w:color w:val="000000"/>
@@ -10898,6 +10954,7 @@
         <w:autoSpaceDN w:val="0"/>
         <w:adjustRightInd w:val="0"/>
         <w:spacing w:after="0" w:line="240" w:lineRule="auto"/>
+        <w:ind w:left="708"/>
         <w:rPr>
           <w:rFonts w:ascii="Consolas" w:hAnsi="Consolas" w:cs="Consolas"/>
           <w:color w:val="000000"/>
@@ -10933,6 +10990,7 @@
         <w:autoSpaceDN w:val="0"/>
         <w:adjustRightInd w:val="0"/>
         <w:spacing w:after="0" w:line="240" w:lineRule="auto"/>
+        <w:ind w:left="708"/>
         <w:rPr>
           <w:rFonts w:ascii="Consolas" w:hAnsi="Consolas" w:cs="Consolas"/>
           <w:color w:val="000000"/>
@@ -11012,21 +11070,23 @@
         <w:autoSpaceDN w:val="0"/>
         <w:adjustRightInd w:val="0"/>
         <w:spacing w:after="0" w:line="240" w:lineRule="auto"/>
-        <w:rPr>
-          <w:rFonts w:ascii="Consolas" w:hAnsi="Consolas" w:cs="Consolas"/>
-          <w:color w:val="000000"/>
-          <w:sz w:val="19"/>
-          <w:szCs w:val="19"/>
-          <w:lang w:val="en-US"/>
-        </w:rPr>
-      </w:pPr>
-    </w:p>
-    <w:p>
-      <w:pPr>
-        <w:autoSpaceDE w:val="0"/>
-        <w:autoSpaceDN w:val="0"/>
-        <w:adjustRightInd w:val="0"/>
-        <w:spacing w:after="0" w:line="240" w:lineRule="auto"/>
+        <w:ind w:left="708"/>
+        <w:rPr>
+          <w:rFonts w:ascii="Consolas" w:hAnsi="Consolas" w:cs="Consolas"/>
+          <w:color w:val="000000"/>
+          <w:sz w:val="19"/>
+          <w:szCs w:val="19"/>
+          <w:lang w:val="en-US"/>
+        </w:rPr>
+      </w:pPr>
+    </w:p>
+    <w:p>
+      <w:pPr>
+        <w:autoSpaceDE w:val="0"/>
+        <w:autoSpaceDN w:val="0"/>
+        <w:adjustRightInd w:val="0"/>
+        <w:spacing w:after="0" w:line="240" w:lineRule="auto"/>
+        <w:ind w:left="708"/>
         <w:rPr>
           <w:rFonts w:ascii="Consolas" w:hAnsi="Consolas" w:cs="Consolas"/>
           <w:color w:val="000000"/>
@@ -11086,6 +11146,7 @@
         <w:autoSpaceDN w:val="0"/>
         <w:adjustRightInd w:val="0"/>
         <w:spacing w:after="0" w:line="240" w:lineRule="auto"/>
+        <w:ind w:left="708"/>
         <w:rPr>
           <w:rFonts w:ascii="Consolas" w:hAnsi="Consolas" w:cs="Consolas"/>
           <w:color w:val="000000"/>
@@ -11142,6 +11203,7 @@
         <w:autoSpaceDN w:val="0"/>
         <w:adjustRightInd w:val="0"/>
         <w:spacing w:after="0" w:line="240" w:lineRule="auto"/>
+        <w:ind w:left="708"/>
         <w:rPr>
           <w:rFonts w:ascii="Consolas" w:hAnsi="Consolas" w:cs="Consolas"/>
           <w:color w:val="000000"/>
@@ -11165,20 +11227,22 @@
         <w:autoSpaceDN w:val="0"/>
         <w:adjustRightInd w:val="0"/>
         <w:spacing w:after="0" w:line="240" w:lineRule="auto"/>
-        <w:rPr>
-          <w:rFonts w:ascii="Consolas" w:hAnsi="Consolas" w:cs="Consolas"/>
-          <w:color w:val="000000"/>
-          <w:sz w:val="19"/>
-          <w:szCs w:val="19"/>
-        </w:rPr>
-      </w:pPr>
-    </w:p>
-    <w:p>
-      <w:pPr>
-        <w:autoSpaceDE w:val="0"/>
-        <w:autoSpaceDN w:val="0"/>
-        <w:adjustRightInd w:val="0"/>
-        <w:spacing w:after="0" w:line="240" w:lineRule="auto"/>
+        <w:ind w:left="708"/>
+        <w:rPr>
+          <w:rFonts w:ascii="Consolas" w:hAnsi="Consolas" w:cs="Consolas"/>
+          <w:color w:val="000000"/>
+          <w:sz w:val="19"/>
+          <w:szCs w:val="19"/>
+        </w:rPr>
+      </w:pPr>
+    </w:p>
+    <w:p>
+      <w:pPr>
+        <w:autoSpaceDE w:val="0"/>
+        <w:autoSpaceDN w:val="0"/>
+        <w:adjustRightInd w:val="0"/>
+        <w:spacing w:after="0" w:line="240" w:lineRule="auto"/>
+        <w:ind w:left="708"/>
         <w:rPr>
           <w:rFonts w:ascii="Consolas" w:hAnsi="Consolas" w:cs="Consolas"/>
           <w:color w:val="000000"/>
@@ -11274,6 +11338,7 @@
         <w:autoSpaceDN w:val="0"/>
         <w:adjustRightInd w:val="0"/>
         <w:spacing w:after="0" w:line="240" w:lineRule="auto"/>
+        <w:ind w:left="708"/>
         <w:rPr>
           <w:rFonts w:ascii="Consolas" w:hAnsi="Consolas" w:cs="Consolas"/>
           <w:color w:val="000000"/>
@@ -11348,6 +11413,7 @@
         <w:autoSpaceDN w:val="0"/>
         <w:adjustRightInd w:val="0"/>
         <w:spacing w:after="0" w:line="240" w:lineRule="auto"/>
+        <w:ind w:left="708"/>
         <w:rPr>
           <w:rFonts w:ascii="Consolas" w:hAnsi="Consolas" w:cs="Consolas"/>
           <w:color w:val="000000"/>
@@ -11371,6 +11437,7 @@
         <w:autoSpaceDN w:val="0"/>
         <w:adjustRightInd w:val="0"/>
         <w:spacing w:after="0" w:line="240" w:lineRule="auto"/>
+        <w:ind w:left="708"/>
         <w:rPr>
           <w:rFonts w:ascii="Consolas" w:hAnsi="Consolas" w:cs="Consolas"/>
           <w:color w:val="000000"/>
@@ -11439,6 +11506,7 @@
         <w:autoSpaceDN w:val="0"/>
         <w:adjustRightInd w:val="0"/>
         <w:spacing w:after="0" w:line="240" w:lineRule="auto"/>
+        <w:ind w:left="708"/>
         <w:rPr>
           <w:rFonts w:ascii="Consolas" w:hAnsi="Consolas" w:cs="Consolas"/>
           <w:color w:val="000000"/>
@@ -11464,6 +11532,7 @@
         <w:autoSpaceDN w:val="0"/>
         <w:adjustRightInd w:val="0"/>
         <w:spacing w:after="0" w:line="240" w:lineRule="auto"/>
+        <w:ind w:left="708"/>
         <w:rPr>
           <w:rFonts w:ascii="Consolas" w:hAnsi="Consolas" w:cs="Consolas"/>
           <w:color w:val="000000"/>
@@ -11577,6 +11646,7 @@
         <w:autoSpaceDN w:val="0"/>
         <w:adjustRightInd w:val="0"/>
         <w:spacing w:after="0" w:line="240" w:lineRule="auto"/>
+        <w:ind w:left="708"/>
         <w:rPr>
           <w:rFonts w:ascii="Consolas" w:hAnsi="Consolas" w:cs="Consolas"/>
           <w:color w:val="000000"/>
@@ -11636,6 +11706,7 @@
         <w:autoSpaceDN w:val="0"/>
         <w:adjustRightInd w:val="0"/>
         <w:spacing w:after="0" w:line="240" w:lineRule="auto"/>
+        <w:ind w:left="708"/>
         <w:rPr>
           <w:rFonts w:ascii="Consolas" w:hAnsi="Consolas" w:cs="Consolas"/>
           <w:color w:val="000000"/>
@@ -11661,21 +11732,23 @@
         <w:autoSpaceDN w:val="0"/>
         <w:adjustRightInd w:val="0"/>
         <w:spacing w:after="0" w:line="240" w:lineRule="auto"/>
-        <w:rPr>
-          <w:rFonts w:ascii="Consolas" w:hAnsi="Consolas" w:cs="Consolas"/>
-          <w:color w:val="000000"/>
-          <w:sz w:val="19"/>
-          <w:szCs w:val="19"/>
-          <w:lang w:val="en-US"/>
-        </w:rPr>
-      </w:pPr>
-    </w:p>
-    <w:p>
-      <w:pPr>
-        <w:autoSpaceDE w:val="0"/>
-        <w:autoSpaceDN w:val="0"/>
-        <w:adjustRightInd w:val="0"/>
-        <w:spacing w:after="0" w:line="240" w:lineRule="auto"/>
+        <w:ind w:left="708"/>
+        <w:rPr>
+          <w:rFonts w:ascii="Consolas" w:hAnsi="Consolas" w:cs="Consolas"/>
+          <w:color w:val="000000"/>
+          <w:sz w:val="19"/>
+          <w:szCs w:val="19"/>
+          <w:lang w:val="en-US"/>
+        </w:rPr>
+      </w:pPr>
+    </w:p>
+    <w:p>
+      <w:pPr>
+        <w:autoSpaceDE w:val="0"/>
+        <w:autoSpaceDN w:val="0"/>
+        <w:adjustRightInd w:val="0"/>
+        <w:spacing w:after="0" w:line="240" w:lineRule="auto"/>
+        <w:ind w:left="708"/>
         <w:rPr>
           <w:rFonts w:ascii="Consolas" w:hAnsi="Consolas" w:cs="Consolas"/>
           <w:color w:val="000000"/>
@@ -11735,21 +11808,23 @@
         <w:autoSpaceDN w:val="0"/>
         <w:adjustRightInd w:val="0"/>
         <w:spacing w:after="0" w:line="240" w:lineRule="auto"/>
-        <w:rPr>
-          <w:rFonts w:ascii="Consolas" w:hAnsi="Consolas" w:cs="Consolas"/>
-          <w:color w:val="000000"/>
-          <w:sz w:val="19"/>
-          <w:szCs w:val="19"/>
-          <w:lang w:val="en-US"/>
-        </w:rPr>
-      </w:pPr>
-    </w:p>
-    <w:p>
-      <w:pPr>
-        <w:autoSpaceDE w:val="0"/>
-        <w:autoSpaceDN w:val="0"/>
-        <w:adjustRightInd w:val="0"/>
-        <w:spacing w:after="0" w:line="240" w:lineRule="auto"/>
+        <w:ind w:left="708"/>
+        <w:rPr>
+          <w:rFonts w:ascii="Consolas" w:hAnsi="Consolas" w:cs="Consolas"/>
+          <w:color w:val="000000"/>
+          <w:sz w:val="19"/>
+          <w:szCs w:val="19"/>
+          <w:lang w:val="en-US"/>
+        </w:rPr>
+      </w:pPr>
+    </w:p>
+    <w:p>
+      <w:pPr>
+        <w:autoSpaceDE w:val="0"/>
+        <w:autoSpaceDN w:val="0"/>
+        <w:adjustRightInd w:val="0"/>
+        <w:spacing w:after="0" w:line="240" w:lineRule="auto"/>
+        <w:ind w:left="708"/>
         <w:rPr>
           <w:rFonts w:ascii="Consolas" w:hAnsi="Consolas" w:cs="Consolas"/>
           <w:color w:val="000000"/>
@@ -11809,6 +11884,7 @@
         <w:autoSpaceDN w:val="0"/>
         <w:adjustRightInd w:val="0"/>
         <w:spacing w:after="0" w:line="240" w:lineRule="auto"/>
+        <w:ind w:left="708"/>
         <w:rPr>
           <w:rFonts w:ascii="Consolas" w:hAnsi="Consolas" w:cs="Consolas"/>
           <w:color w:val="000000"/>
@@ -11880,6 +11956,7 @@
         <w:autoSpaceDN w:val="0"/>
         <w:adjustRightInd w:val="0"/>
         <w:spacing w:after="0" w:line="240" w:lineRule="auto"/>
+        <w:ind w:left="708"/>
         <w:rPr>
           <w:rFonts w:ascii="Consolas" w:hAnsi="Consolas" w:cs="Consolas"/>
           <w:color w:val="000000"/>
@@ -11904,6 +11981,7 @@
         <w:autoSpaceDN w:val="0"/>
         <w:adjustRightInd w:val="0"/>
         <w:spacing w:after="0" w:line="240" w:lineRule="auto"/>
+        <w:ind w:left="708"/>
         <w:rPr>
           <w:rFonts w:ascii="Consolas" w:hAnsi="Consolas" w:cs="Consolas"/>
           <w:color w:val="000000"/>
@@ -11985,6 +12063,7 @@
         <w:autoSpaceDN w:val="0"/>
         <w:adjustRightInd w:val="0"/>
         <w:spacing w:after="0" w:line="240" w:lineRule="auto"/>
+        <w:ind w:left="708"/>
         <w:rPr>
           <w:rFonts w:ascii="Consolas" w:hAnsi="Consolas" w:cs="Consolas"/>
           <w:color w:val="000000"/>
@@ -12017,20 +12096,22 @@
         <w:autoSpaceDN w:val="0"/>
         <w:adjustRightInd w:val="0"/>
         <w:spacing w:after="0" w:line="240" w:lineRule="auto"/>
-        <w:rPr>
-          <w:rFonts w:ascii="Consolas" w:hAnsi="Consolas" w:cs="Consolas"/>
-          <w:color w:val="000000"/>
-          <w:sz w:val="19"/>
-          <w:szCs w:val="19"/>
-        </w:rPr>
-      </w:pPr>
-    </w:p>
-    <w:p>
-      <w:pPr>
-        <w:autoSpaceDE w:val="0"/>
-        <w:autoSpaceDN w:val="0"/>
-        <w:adjustRightInd w:val="0"/>
-        <w:spacing w:after="0" w:line="240" w:lineRule="auto"/>
+        <w:ind w:left="708"/>
+        <w:rPr>
+          <w:rFonts w:ascii="Consolas" w:hAnsi="Consolas" w:cs="Consolas"/>
+          <w:color w:val="000000"/>
+          <w:sz w:val="19"/>
+          <w:szCs w:val="19"/>
+        </w:rPr>
+      </w:pPr>
+    </w:p>
+    <w:p>
+      <w:pPr>
+        <w:autoSpaceDE w:val="0"/>
+        <w:autoSpaceDN w:val="0"/>
+        <w:adjustRightInd w:val="0"/>
+        <w:spacing w:after="0" w:line="240" w:lineRule="auto"/>
+        <w:ind w:left="708"/>
         <w:rPr>
           <w:rFonts w:ascii="Consolas" w:hAnsi="Consolas" w:cs="Consolas"/>
           <w:color w:val="000000"/>
@@ -12063,6 +12144,7 @@
         <w:autoSpaceDN w:val="0"/>
         <w:adjustRightInd w:val="0"/>
         <w:spacing w:after="0" w:line="240" w:lineRule="auto"/>
+        <w:ind w:left="708"/>
         <w:rPr>
           <w:rFonts w:ascii="Consolas" w:hAnsi="Consolas" w:cs="Consolas"/>
           <w:color w:val="000000"/>
@@ -12129,6 +12211,7 @@
         <w:autoSpaceDN w:val="0"/>
         <w:adjustRightInd w:val="0"/>
         <w:spacing w:after="0" w:line="240" w:lineRule="auto"/>
+        <w:ind w:left="708"/>
         <w:rPr>
           <w:rFonts w:ascii="Consolas" w:hAnsi="Consolas" w:cs="Consolas"/>
           <w:color w:val="000000"/>
@@ -12154,6 +12237,7 @@
         <w:autoSpaceDN w:val="0"/>
         <w:adjustRightInd w:val="0"/>
         <w:spacing w:after="0" w:line="240" w:lineRule="auto"/>
+        <w:ind w:left="708"/>
         <w:rPr>
           <w:rFonts w:ascii="Consolas" w:hAnsi="Consolas" w:cs="Consolas"/>
           <w:color w:val="000000"/>
@@ -12201,21 +12285,23 @@
         <w:autoSpaceDN w:val="0"/>
         <w:adjustRightInd w:val="0"/>
         <w:spacing w:after="0" w:line="240" w:lineRule="auto"/>
-        <w:rPr>
-          <w:rFonts w:ascii="Consolas" w:hAnsi="Consolas" w:cs="Consolas"/>
-          <w:color w:val="000000"/>
-          <w:sz w:val="19"/>
-          <w:szCs w:val="19"/>
-          <w:lang w:val="en-US"/>
-        </w:rPr>
-      </w:pPr>
-    </w:p>
-    <w:p>
-      <w:pPr>
-        <w:autoSpaceDE w:val="0"/>
-        <w:autoSpaceDN w:val="0"/>
-        <w:adjustRightInd w:val="0"/>
-        <w:spacing w:after="0" w:line="240" w:lineRule="auto"/>
+        <w:ind w:left="708"/>
+        <w:rPr>
+          <w:rFonts w:ascii="Consolas" w:hAnsi="Consolas" w:cs="Consolas"/>
+          <w:color w:val="000000"/>
+          <w:sz w:val="19"/>
+          <w:szCs w:val="19"/>
+          <w:lang w:val="en-US"/>
+        </w:rPr>
+      </w:pPr>
+    </w:p>
+    <w:p>
+      <w:pPr>
+        <w:autoSpaceDE w:val="0"/>
+        <w:autoSpaceDN w:val="0"/>
+        <w:adjustRightInd w:val="0"/>
+        <w:spacing w:after="0" w:line="240" w:lineRule="auto"/>
+        <w:ind w:left="708"/>
         <w:rPr>
           <w:rFonts w:ascii="Consolas" w:hAnsi="Consolas" w:cs="Consolas"/>
           <w:color w:val="000000"/>
@@ -12263,6 +12349,7 @@
         <w:autoSpaceDN w:val="0"/>
         <w:adjustRightInd w:val="0"/>
         <w:spacing w:after="0" w:line="240" w:lineRule="auto"/>
+        <w:ind w:left="708"/>
         <w:rPr>
           <w:rFonts w:ascii="Consolas" w:hAnsi="Consolas" w:cs="Consolas"/>
           <w:color w:val="000000"/>
@@ -12310,6 +12397,7 @@
         <w:autoSpaceDN w:val="0"/>
         <w:adjustRightInd w:val="0"/>
         <w:spacing w:after="0" w:line="240" w:lineRule="auto"/>
+        <w:ind w:left="708"/>
         <w:rPr>
           <w:rFonts w:ascii="Consolas" w:hAnsi="Consolas" w:cs="Consolas"/>
           <w:color w:val="000000"/>
@@ -12381,21 +12469,23 @@
         <w:autoSpaceDN w:val="0"/>
         <w:adjustRightInd w:val="0"/>
         <w:spacing w:after="0" w:line="240" w:lineRule="auto"/>
-        <w:rPr>
-          <w:rFonts w:ascii="Consolas" w:hAnsi="Consolas" w:cs="Consolas"/>
-          <w:color w:val="000000"/>
-          <w:sz w:val="19"/>
-          <w:szCs w:val="19"/>
-          <w:lang w:val="en-US"/>
-        </w:rPr>
-      </w:pPr>
-    </w:p>
-    <w:p>
-      <w:pPr>
-        <w:autoSpaceDE w:val="0"/>
-        <w:autoSpaceDN w:val="0"/>
-        <w:adjustRightInd w:val="0"/>
-        <w:spacing w:after="0" w:line="240" w:lineRule="auto"/>
+        <w:ind w:left="708"/>
+        <w:rPr>
+          <w:rFonts w:ascii="Consolas" w:hAnsi="Consolas" w:cs="Consolas"/>
+          <w:color w:val="000000"/>
+          <w:sz w:val="19"/>
+          <w:szCs w:val="19"/>
+          <w:lang w:val="en-US"/>
+        </w:rPr>
+      </w:pPr>
+    </w:p>
+    <w:p>
+      <w:pPr>
+        <w:autoSpaceDE w:val="0"/>
+        <w:autoSpaceDN w:val="0"/>
+        <w:adjustRightInd w:val="0"/>
+        <w:spacing w:after="0" w:line="240" w:lineRule="auto"/>
+        <w:ind w:left="708"/>
         <w:rPr>
           <w:rFonts w:ascii="Consolas" w:hAnsi="Consolas" w:cs="Consolas"/>
           <w:color w:val="000000"/>
@@ -12553,6 +12643,7 @@
         <w:autoSpaceDN w:val="0"/>
         <w:adjustRightInd w:val="0"/>
         <w:spacing w:after="0" w:line="240" w:lineRule="auto"/>
+        <w:ind w:left="708"/>
         <w:rPr>
           <w:rFonts w:ascii="Consolas" w:hAnsi="Consolas" w:cs="Consolas"/>
           <w:color w:val="000000"/>
@@ -12718,21 +12809,23 @@
         <w:autoSpaceDN w:val="0"/>
         <w:adjustRightInd w:val="0"/>
         <w:spacing w:after="0" w:line="240" w:lineRule="auto"/>
-        <w:rPr>
-          <w:rFonts w:ascii="Consolas" w:hAnsi="Consolas" w:cs="Consolas"/>
-          <w:color w:val="000000"/>
-          <w:sz w:val="19"/>
-          <w:szCs w:val="19"/>
-          <w:lang w:val="en-US"/>
-        </w:rPr>
-      </w:pPr>
-    </w:p>
-    <w:p>
-      <w:pPr>
-        <w:autoSpaceDE w:val="0"/>
-        <w:autoSpaceDN w:val="0"/>
-        <w:adjustRightInd w:val="0"/>
-        <w:spacing w:after="0" w:line="240" w:lineRule="auto"/>
+        <w:ind w:left="708"/>
+        <w:rPr>
+          <w:rFonts w:ascii="Consolas" w:hAnsi="Consolas" w:cs="Consolas"/>
+          <w:color w:val="000000"/>
+          <w:sz w:val="19"/>
+          <w:szCs w:val="19"/>
+          <w:lang w:val="en-US"/>
+        </w:rPr>
+      </w:pPr>
+    </w:p>
+    <w:p>
+      <w:pPr>
+        <w:autoSpaceDE w:val="0"/>
+        <w:autoSpaceDN w:val="0"/>
+        <w:adjustRightInd w:val="0"/>
+        <w:spacing w:after="0" w:line="240" w:lineRule="auto"/>
+        <w:ind w:left="708"/>
         <w:rPr>
           <w:rFonts w:ascii="Consolas" w:hAnsi="Consolas" w:cs="Consolas"/>
           <w:color w:val="000000"/>
@@ -12792,21 +12885,23 @@
         <w:autoSpaceDN w:val="0"/>
         <w:adjustRightInd w:val="0"/>
         <w:spacing w:after="0" w:line="240" w:lineRule="auto"/>
-        <w:rPr>
-          <w:rFonts w:ascii="Consolas" w:hAnsi="Consolas" w:cs="Consolas"/>
-          <w:color w:val="000000"/>
-          <w:sz w:val="19"/>
-          <w:szCs w:val="19"/>
-          <w:lang w:val="en-US"/>
-        </w:rPr>
-      </w:pPr>
-    </w:p>
-    <w:p>
-      <w:pPr>
-        <w:autoSpaceDE w:val="0"/>
-        <w:autoSpaceDN w:val="0"/>
-        <w:adjustRightInd w:val="0"/>
-        <w:spacing w:after="0" w:line="240" w:lineRule="auto"/>
+        <w:ind w:left="708"/>
+        <w:rPr>
+          <w:rFonts w:ascii="Consolas" w:hAnsi="Consolas" w:cs="Consolas"/>
+          <w:color w:val="000000"/>
+          <w:sz w:val="19"/>
+          <w:szCs w:val="19"/>
+          <w:lang w:val="en-US"/>
+        </w:rPr>
+      </w:pPr>
+    </w:p>
+    <w:p>
+      <w:pPr>
+        <w:autoSpaceDE w:val="0"/>
+        <w:autoSpaceDN w:val="0"/>
+        <w:adjustRightInd w:val="0"/>
+        <w:spacing w:after="0" w:line="240" w:lineRule="auto"/>
+        <w:ind w:left="708"/>
         <w:rPr>
           <w:rFonts w:ascii="Consolas" w:hAnsi="Consolas" w:cs="Consolas"/>
           <w:color w:val="000000"/>
@@ -12866,6 +12961,7 @@
         <w:autoSpaceDN w:val="0"/>
         <w:adjustRightInd w:val="0"/>
         <w:spacing w:after="0" w:line="240" w:lineRule="auto"/>
+        <w:ind w:left="708"/>
         <w:rPr>
           <w:rFonts w:ascii="Consolas" w:hAnsi="Consolas" w:cs="Consolas"/>
           <w:color w:val="000000"/>
@@ -12891,36 +12987,39 @@
         <w:autoSpaceDN w:val="0"/>
         <w:adjustRightInd w:val="0"/>
         <w:spacing w:after="0" w:line="240" w:lineRule="auto"/>
-        <w:rPr>
-          <w:rFonts w:ascii="Consolas" w:hAnsi="Consolas" w:cs="Consolas"/>
-          <w:color w:val="000000"/>
-          <w:sz w:val="19"/>
-          <w:szCs w:val="19"/>
-          <w:lang w:val="en-US"/>
-        </w:rPr>
-      </w:pPr>
-    </w:p>
-    <w:p>
-      <w:pPr>
-        <w:autoSpaceDE w:val="0"/>
-        <w:autoSpaceDN w:val="0"/>
-        <w:adjustRightInd w:val="0"/>
-        <w:spacing w:after="0" w:line="240" w:lineRule="auto"/>
-        <w:rPr>
-          <w:rFonts w:ascii="Consolas" w:hAnsi="Consolas" w:cs="Consolas"/>
-          <w:color w:val="000000"/>
-          <w:sz w:val="19"/>
-          <w:szCs w:val="19"/>
-          <w:lang w:val="en-US"/>
-        </w:rPr>
-      </w:pPr>
-    </w:p>
-    <w:p>
-      <w:pPr>
-        <w:autoSpaceDE w:val="0"/>
-        <w:autoSpaceDN w:val="0"/>
-        <w:adjustRightInd w:val="0"/>
-        <w:spacing w:after="0" w:line="240" w:lineRule="auto"/>
+        <w:ind w:left="708"/>
+        <w:rPr>
+          <w:rFonts w:ascii="Consolas" w:hAnsi="Consolas" w:cs="Consolas"/>
+          <w:color w:val="000000"/>
+          <w:sz w:val="19"/>
+          <w:szCs w:val="19"/>
+          <w:lang w:val="en-US"/>
+        </w:rPr>
+      </w:pPr>
+    </w:p>
+    <w:p>
+      <w:pPr>
+        <w:autoSpaceDE w:val="0"/>
+        <w:autoSpaceDN w:val="0"/>
+        <w:adjustRightInd w:val="0"/>
+        <w:spacing w:after="0" w:line="240" w:lineRule="auto"/>
+        <w:ind w:left="708"/>
+        <w:rPr>
+          <w:rFonts w:ascii="Consolas" w:hAnsi="Consolas" w:cs="Consolas"/>
+          <w:color w:val="000000"/>
+          <w:sz w:val="19"/>
+          <w:szCs w:val="19"/>
+          <w:lang w:val="en-US"/>
+        </w:rPr>
+      </w:pPr>
+    </w:p>
+    <w:p>
+      <w:pPr>
+        <w:autoSpaceDE w:val="0"/>
+        <w:autoSpaceDN w:val="0"/>
+        <w:adjustRightInd w:val="0"/>
+        <w:spacing w:after="0" w:line="240" w:lineRule="auto"/>
+        <w:ind w:left="708"/>
         <w:rPr>
           <w:rFonts w:ascii="Consolas" w:hAnsi="Consolas" w:cs="Consolas"/>
           <w:color w:val="000000"/>
@@ -13000,6 +13099,7 @@
         <w:autoSpaceDN w:val="0"/>
         <w:adjustRightInd w:val="0"/>
         <w:spacing w:after="0" w:line="240" w:lineRule="auto"/>
+        <w:ind w:left="708"/>
         <w:rPr>
           <w:rFonts w:ascii="Consolas" w:hAnsi="Consolas" w:cs="Consolas"/>
           <w:color w:val="000000"/>
@@ -13025,6 +13125,7 @@
         <w:autoSpaceDN w:val="0"/>
         <w:adjustRightInd w:val="0"/>
         <w:spacing w:after="0" w:line="240" w:lineRule="auto"/>
+        <w:ind w:left="708"/>
         <w:rPr>
           <w:rFonts w:ascii="Consolas" w:hAnsi="Consolas" w:cs="Consolas"/>
           <w:color w:val="000000"/>
@@ -13072,6 +13173,7 @@
         <w:autoSpaceDN w:val="0"/>
         <w:adjustRightInd w:val="0"/>
         <w:spacing w:after="0" w:line="240" w:lineRule="auto"/>
+        <w:ind w:left="708"/>
         <w:rPr>
           <w:rFonts w:ascii="Consolas" w:hAnsi="Consolas" w:cs="Consolas"/>
           <w:color w:val="000000"/>
@@ -13131,6 +13233,7 @@
         <w:autoSpaceDN w:val="0"/>
         <w:adjustRightInd w:val="0"/>
         <w:spacing w:after="0" w:line="240" w:lineRule="auto"/>
+        <w:ind w:left="708"/>
         <w:rPr>
           <w:rFonts w:ascii="Consolas" w:hAnsi="Consolas" w:cs="Consolas"/>
           <w:color w:val="000000"/>
@@ -13200,21 +13303,23 @@
         <w:autoSpaceDN w:val="0"/>
         <w:adjustRightInd w:val="0"/>
         <w:spacing w:after="0" w:line="240" w:lineRule="auto"/>
-        <w:rPr>
-          <w:rFonts w:ascii="Consolas" w:hAnsi="Consolas" w:cs="Consolas"/>
-          <w:color w:val="000000"/>
-          <w:sz w:val="19"/>
-          <w:szCs w:val="19"/>
-          <w:lang w:val="en-US"/>
-        </w:rPr>
-      </w:pPr>
-    </w:p>
-    <w:p>
-      <w:pPr>
-        <w:autoSpaceDE w:val="0"/>
-        <w:autoSpaceDN w:val="0"/>
-        <w:adjustRightInd w:val="0"/>
-        <w:spacing w:after="0" w:line="240" w:lineRule="auto"/>
+        <w:ind w:left="708"/>
+        <w:rPr>
+          <w:rFonts w:ascii="Consolas" w:hAnsi="Consolas" w:cs="Consolas"/>
+          <w:color w:val="000000"/>
+          <w:sz w:val="19"/>
+          <w:szCs w:val="19"/>
+          <w:lang w:val="en-US"/>
+        </w:rPr>
+      </w:pPr>
+    </w:p>
+    <w:p>
+      <w:pPr>
+        <w:autoSpaceDE w:val="0"/>
+        <w:autoSpaceDN w:val="0"/>
+        <w:adjustRightInd w:val="0"/>
+        <w:spacing w:after="0" w:line="240" w:lineRule="auto"/>
+        <w:ind w:left="708"/>
         <w:rPr>
           <w:rFonts w:ascii="Consolas" w:hAnsi="Consolas" w:cs="Consolas"/>
           <w:color w:val="000000"/>
@@ -13296,6 +13401,7 @@
         <w:autoSpaceDN w:val="0"/>
         <w:adjustRightInd w:val="0"/>
         <w:spacing w:after="0" w:line="240" w:lineRule="auto"/>
+        <w:ind w:left="708"/>
         <w:rPr>
           <w:rFonts w:ascii="Consolas" w:hAnsi="Consolas" w:cs="Consolas"/>
           <w:color w:val="000000"/>
@@ -13377,6 +13483,7 @@
         <w:autoSpaceDN w:val="0"/>
         <w:adjustRightInd w:val="0"/>
         <w:spacing w:after="0" w:line="240" w:lineRule="auto"/>
+        <w:ind w:left="708"/>
         <w:rPr>
           <w:rFonts w:ascii="Consolas" w:hAnsi="Consolas" w:cs="Consolas"/>
           <w:color w:val="000000"/>
@@ -13458,6 +13565,7 @@
         <w:autoSpaceDN w:val="0"/>
         <w:adjustRightInd w:val="0"/>
         <w:spacing w:after="0" w:line="240" w:lineRule="auto"/>
+        <w:ind w:left="708"/>
         <w:rPr>
           <w:rFonts w:ascii="Consolas" w:hAnsi="Consolas" w:cs="Consolas"/>
           <w:color w:val="000000"/>
@@ -13539,6 +13647,7 @@
         <w:autoSpaceDN w:val="0"/>
         <w:adjustRightInd w:val="0"/>
         <w:spacing w:after="0" w:line="240" w:lineRule="auto"/>
+        <w:ind w:left="708"/>
         <w:rPr>
           <w:rFonts w:ascii="Consolas" w:hAnsi="Consolas" w:cs="Consolas"/>
           <w:color w:val="000000"/>
@@ -13620,21 +13729,23 @@
         <w:autoSpaceDN w:val="0"/>
         <w:adjustRightInd w:val="0"/>
         <w:spacing w:after="0" w:line="240" w:lineRule="auto"/>
-        <w:rPr>
-          <w:rFonts w:ascii="Consolas" w:hAnsi="Consolas" w:cs="Consolas"/>
-          <w:color w:val="000000"/>
-          <w:sz w:val="19"/>
-          <w:szCs w:val="19"/>
-          <w:lang w:val="en-US"/>
-        </w:rPr>
-      </w:pPr>
-    </w:p>
-    <w:p>
-      <w:pPr>
-        <w:autoSpaceDE w:val="0"/>
-        <w:autoSpaceDN w:val="0"/>
-        <w:adjustRightInd w:val="0"/>
-        <w:spacing w:after="0" w:line="240" w:lineRule="auto"/>
+        <w:ind w:left="708"/>
+        <w:rPr>
+          <w:rFonts w:ascii="Consolas" w:hAnsi="Consolas" w:cs="Consolas"/>
+          <w:color w:val="000000"/>
+          <w:sz w:val="19"/>
+          <w:szCs w:val="19"/>
+          <w:lang w:val="en-US"/>
+        </w:rPr>
+      </w:pPr>
+    </w:p>
+    <w:p>
+      <w:pPr>
+        <w:autoSpaceDE w:val="0"/>
+        <w:autoSpaceDN w:val="0"/>
+        <w:adjustRightInd w:val="0"/>
+        <w:spacing w:after="0" w:line="240" w:lineRule="auto"/>
+        <w:ind w:left="708"/>
         <w:rPr>
           <w:rFonts w:ascii="Consolas" w:hAnsi="Consolas" w:cs="Consolas"/>
           <w:color w:val="000000"/>
@@ -13694,6 +13805,7 @@
         <w:autoSpaceDN w:val="0"/>
         <w:adjustRightInd w:val="0"/>
         <w:spacing w:after="0" w:line="240" w:lineRule="auto"/>
+        <w:ind w:left="708"/>
         <w:rPr>
           <w:rFonts w:ascii="Consolas" w:hAnsi="Consolas" w:cs="Consolas"/>
           <w:color w:val="000000"/>
@@ -13719,21 +13831,23 @@
         <w:autoSpaceDN w:val="0"/>
         <w:adjustRightInd w:val="0"/>
         <w:spacing w:after="0" w:line="240" w:lineRule="auto"/>
-        <w:rPr>
-          <w:rFonts w:ascii="Consolas" w:hAnsi="Consolas" w:cs="Consolas"/>
-          <w:color w:val="000000"/>
-          <w:sz w:val="19"/>
-          <w:szCs w:val="19"/>
-          <w:lang w:val="en-US"/>
-        </w:rPr>
-      </w:pPr>
-    </w:p>
-    <w:p>
-      <w:pPr>
-        <w:autoSpaceDE w:val="0"/>
-        <w:autoSpaceDN w:val="0"/>
-        <w:adjustRightInd w:val="0"/>
-        <w:spacing w:after="0" w:line="240" w:lineRule="auto"/>
+        <w:ind w:left="708"/>
+        <w:rPr>
+          <w:rFonts w:ascii="Consolas" w:hAnsi="Consolas" w:cs="Consolas"/>
+          <w:color w:val="000000"/>
+          <w:sz w:val="19"/>
+          <w:szCs w:val="19"/>
+          <w:lang w:val="en-US"/>
+        </w:rPr>
+      </w:pPr>
+    </w:p>
+    <w:p>
+      <w:pPr>
+        <w:autoSpaceDE w:val="0"/>
+        <w:autoSpaceDN w:val="0"/>
+        <w:adjustRightInd w:val="0"/>
+        <w:spacing w:after="0" w:line="240" w:lineRule="auto"/>
+        <w:ind w:left="708"/>
         <w:rPr>
           <w:rFonts w:ascii="Consolas" w:hAnsi="Consolas" w:cs="Consolas"/>
           <w:color w:val="000000"/>
@@ -13813,6 +13927,7 @@
         <w:autoSpaceDN w:val="0"/>
         <w:adjustRightInd w:val="0"/>
         <w:spacing w:after="0" w:line="240" w:lineRule="auto"/>
+        <w:ind w:left="708"/>
         <w:rPr>
           <w:rFonts w:ascii="Consolas" w:hAnsi="Consolas" w:cs="Consolas"/>
           <w:color w:val="000000"/>
@@ -13838,6 +13953,7 @@
         <w:autoSpaceDN w:val="0"/>
         <w:adjustRightInd w:val="0"/>
         <w:spacing w:after="0" w:line="240" w:lineRule="auto"/>
+        <w:ind w:left="708"/>
         <w:rPr>
           <w:rFonts w:ascii="Consolas" w:hAnsi="Consolas" w:cs="Consolas"/>
           <w:color w:val="000000"/>
@@ -13885,6 +14001,7 @@
         <w:autoSpaceDN w:val="0"/>
         <w:adjustRightInd w:val="0"/>
         <w:spacing w:after="0" w:line="240" w:lineRule="auto"/>
+        <w:ind w:left="708"/>
         <w:rPr>
           <w:rFonts w:ascii="Consolas" w:hAnsi="Consolas" w:cs="Consolas"/>
           <w:color w:val="000000"/>
@@ -13932,21 +14049,23 @@
         <w:autoSpaceDN w:val="0"/>
         <w:adjustRightInd w:val="0"/>
         <w:spacing w:after="0" w:line="240" w:lineRule="auto"/>
-        <w:rPr>
-          <w:rFonts w:ascii="Consolas" w:hAnsi="Consolas" w:cs="Consolas"/>
-          <w:color w:val="000000"/>
-          <w:sz w:val="19"/>
-          <w:szCs w:val="19"/>
-          <w:lang w:val="en-US"/>
-        </w:rPr>
-      </w:pPr>
-    </w:p>
-    <w:p>
-      <w:pPr>
-        <w:autoSpaceDE w:val="0"/>
-        <w:autoSpaceDN w:val="0"/>
-        <w:adjustRightInd w:val="0"/>
-        <w:spacing w:after="0" w:line="240" w:lineRule="auto"/>
+        <w:ind w:left="708"/>
+        <w:rPr>
+          <w:rFonts w:ascii="Consolas" w:hAnsi="Consolas" w:cs="Consolas"/>
+          <w:color w:val="000000"/>
+          <w:sz w:val="19"/>
+          <w:szCs w:val="19"/>
+          <w:lang w:val="en-US"/>
+        </w:rPr>
+      </w:pPr>
+    </w:p>
+    <w:p>
+      <w:pPr>
+        <w:autoSpaceDE w:val="0"/>
+        <w:autoSpaceDN w:val="0"/>
+        <w:adjustRightInd w:val="0"/>
+        <w:spacing w:after="0" w:line="240" w:lineRule="auto"/>
+        <w:ind w:left="708"/>
         <w:rPr>
           <w:rFonts w:ascii="Consolas" w:hAnsi="Consolas" w:cs="Consolas"/>
           <w:color w:val="000000"/>
@@ -14104,6 +14223,7 @@
         <w:autoSpaceDN w:val="0"/>
         <w:adjustRightInd w:val="0"/>
         <w:spacing w:after="0" w:line="240" w:lineRule="auto"/>
+        <w:ind w:left="708"/>
         <w:rPr>
           <w:rFonts w:ascii="Consolas" w:hAnsi="Consolas" w:cs="Consolas"/>
           <w:color w:val="000000"/>
@@ -14195,21 +14315,23 @@
         <w:autoSpaceDN w:val="0"/>
         <w:adjustRightInd w:val="0"/>
         <w:spacing w:after="0" w:line="240" w:lineRule="auto"/>
-        <w:rPr>
-          <w:rFonts w:ascii="Consolas" w:hAnsi="Consolas" w:cs="Consolas"/>
-          <w:color w:val="000000"/>
-          <w:sz w:val="19"/>
-          <w:szCs w:val="19"/>
-          <w:lang w:val="en-US"/>
-        </w:rPr>
-      </w:pPr>
-    </w:p>
-    <w:p>
-      <w:pPr>
-        <w:autoSpaceDE w:val="0"/>
-        <w:autoSpaceDN w:val="0"/>
-        <w:adjustRightInd w:val="0"/>
-        <w:spacing w:after="0" w:line="240" w:lineRule="auto"/>
+        <w:ind w:left="708"/>
+        <w:rPr>
+          <w:rFonts w:ascii="Consolas" w:hAnsi="Consolas" w:cs="Consolas"/>
+          <w:color w:val="000000"/>
+          <w:sz w:val="19"/>
+          <w:szCs w:val="19"/>
+          <w:lang w:val="en-US"/>
+        </w:rPr>
+      </w:pPr>
+    </w:p>
+    <w:p>
+      <w:pPr>
+        <w:autoSpaceDE w:val="0"/>
+        <w:autoSpaceDN w:val="0"/>
+        <w:adjustRightInd w:val="0"/>
+        <w:spacing w:after="0" w:line="240" w:lineRule="auto"/>
+        <w:ind w:left="708"/>
         <w:rPr>
           <w:rFonts w:ascii="Consolas" w:hAnsi="Consolas" w:cs="Consolas"/>
           <w:color w:val="000000"/>
@@ -14279,6 +14401,7 @@
         <w:autoSpaceDN w:val="0"/>
         <w:adjustRightInd w:val="0"/>
         <w:spacing w:after="0" w:line="240" w:lineRule="auto"/>
+        <w:ind w:left="708"/>
         <w:rPr>
           <w:rFonts w:ascii="Consolas" w:hAnsi="Consolas" w:cs="Consolas"/>
           <w:color w:val="000000"/>
@@ -14304,6 +14427,7 @@
         <w:autoSpaceDN w:val="0"/>
         <w:adjustRightInd w:val="0"/>
         <w:spacing w:after="0" w:line="240" w:lineRule="auto"/>
+        <w:ind w:left="708"/>
         <w:rPr>
           <w:rFonts w:ascii="Consolas" w:hAnsi="Consolas" w:cs="Consolas"/>
           <w:color w:val="000000"/>
@@ -14371,6 +14495,7 @@
         <w:autoSpaceDN w:val="0"/>
         <w:adjustRightInd w:val="0"/>
         <w:spacing w:after="0" w:line="240" w:lineRule="auto"/>
+        <w:ind w:left="708"/>
         <w:rPr>
           <w:rFonts w:ascii="Consolas" w:hAnsi="Consolas" w:cs="Consolas"/>
           <w:color w:val="000000"/>
@@ -14420,6 +14545,7 @@
         <w:autoSpaceDN w:val="0"/>
         <w:adjustRightInd w:val="0"/>
         <w:spacing w:after="0" w:line="240" w:lineRule="auto"/>
+        <w:ind w:left="708"/>
         <w:rPr>
           <w:rFonts w:ascii="Consolas" w:hAnsi="Consolas" w:cs="Consolas"/>
           <w:color w:val="000000"/>
@@ -14455,6 +14581,7 @@
         <w:autoSpaceDN w:val="0"/>
         <w:adjustRightInd w:val="0"/>
         <w:spacing w:after="0" w:line="240" w:lineRule="auto"/>
+        <w:ind w:left="708"/>
         <w:rPr>
           <w:rFonts w:ascii="Consolas" w:hAnsi="Consolas" w:cs="Consolas"/>
           <w:color w:val="000000"/>
@@ -14547,6 +14674,7 @@
         <w:autoSpaceDN w:val="0"/>
         <w:adjustRightInd w:val="0"/>
         <w:spacing w:after="0" w:line="240" w:lineRule="auto"/>
+        <w:ind w:left="708"/>
         <w:rPr>
           <w:rFonts w:ascii="Consolas" w:hAnsi="Consolas" w:cs="Consolas"/>
           <w:color w:val="000000"/>
@@ -14572,6 +14700,7 @@
         <w:autoSpaceDN w:val="0"/>
         <w:adjustRightInd w:val="0"/>
         <w:spacing w:after="0" w:line="240" w:lineRule="auto"/>
+        <w:ind w:left="708"/>
         <w:rPr>
           <w:rFonts w:ascii="Consolas" w:hAnsi="Consolas" w:cs="Consolas"/>
           <w:color w:val="000000"/>
@@ -14597,21 +14726,23 @@
         <w:autoSpaceDN w:val="0"/>
         <w:adjustRightInd w:val="0"/>
         <w:spacing w:after="0" w:line="240" w:lineRule="auto"/>
-        <w:rPr>
-          <w:rFonts w:ascii="Consolas" w:hAnsi="Consolas" w:cs="Consolas"/>
-          <w:color w:val="000000"/>
-          <w:sz w:val="19"/>
-          <w:szCs w:val="19"/>
-          <w:lang w:val="en-US"/>
-        </w:rPr>
-      </w:pPr>
-    </w:p>
-    <w:p>
-      <w:pPr>
-        <w:autoSpaceDE w:val="0"/>
-        <w:autoSpaceDN w:val="0"/>
-        <w:adjustRightInd w:val="0"/>
-        <w:spacing w:after="0" w:line="240" w:lineRule="auto"/>
+        <w:ind w:left="708"/>
+        <w:rPr>
+          <w:rFonts w:ascii="Consolas" w:hAnsi="Consolas" w:cs="Consolas"/>
+          <w:color w:val="000000"/>
+          <w:sz w:val="19"/>
+          <w:szCs w:val="19"/>
+          <w:lang w:val="en-US"/>
+        </w:rPr>
+      </w:pPr>
+    </w:p>
+    <w:p>
+      <w:pPr>
+        <w:autoSpaceDE w:val="0"/>
+        <w:autoSpaceDN w:val="0"/>
+        <w:adjustRightInd w:val="0"/>
+        <w:spacing w:after="0" w:line="240" w:lineRule="auto"/>
+        <w:ind w:left="708"/>
         <w:rPr>
           <w:rFonts w:ascii="Consolas" w:hAnsi="Consolas" w:cs="Consolas"/>
           <w:color w:val="000000"/>
@@ -14789,6 +14920,7 @@
         <w:autoSpaceDN w:val="0"/>
         <w:adjustRightInd w:val="0"/>
         <w:spacing w:after="0" w:line="240" w:lineRule="auto"/>
+        <w:ind w:left="708"/>
         <w:rPr>
           <w:rFonts w:ascii="Consolas" w:hAnsi="Consolas" w:cs="Consolas"/>
           <w:color w:val="000000"/>
@@ -14814,6 +14946,7 @@
         <w:autoSpaceDN w:val="0"/>
         <w:adjustRightInd w:val="0"/>
         <w:spacing w:after="0" w:line="240" w:lineRule="auto"/>
+        <w:ind w:left="708"/>
         <w:rPr>
           <w:rFonts w:ascii="Consolas" w:hAnsi="Consolas" w:cs="Consolas"/>
           <w:color w:val="000000"/>
@@ -14881,6 +15014,7 @@
         <w:autoSpaceDN w:val="0"/>
         <w:adjustRightInd w:val="0"/>
         <w:spacing w:after="0" w:line="240" w:lineRule="auto"/>
+        <w:ind w:left="708"/>
         <w:rPr>
           <w:rFonts w:ascii="Consolas" w:hAnsi="Consolas" w:cs="Consolas"/>
           <w:color w:val="000000"/>
@@ -14906,6 +15040,7 @@
         <w:autoSpaceDN w:val="0"/>
         <w:adjustRightInd w:val="0"/>
         <w:spacing w:after="0" w:line="240" w:lineRule="auto"/>
+        <w:ind w:left="708"/>
         <w:rPr>
           <w:rFonts w:ascii="Consolas" w:hAnsi="Consolas" w:cs="Consolas"/>
           <w:color w:val="000000"/>
@@ -15063,6 +15198,7 @@
         <w:autoSpaceDN w:val="0"/>
         <w:adjustRightInd w:val="0"/>
         <w:spacing w:after="0" w:line="240" w:lineRule="auto"/>
+        <w:ind w:left="708"/>
         <w:rPr>
           <w:rFonts w:ascii="Consolas" w:hAnsi="Consolas" w:cs="Consolas"/>
           <w:color w:val="000000"/>
@@ -15202,6 +15338,7 @@
         <w:autoSpaceDN w:val="0"/>
         <w:adjustRightInd w:val="0"/>
         <w:spacing w:after="0" w:line="240" w:lineRule="auto"/>
+        <w:ind w:left="708"/>
         <w:rPr>
           <w:rFonts w:ascii="Consolas" w:hAnsi="Consolas" w:cs="Consolas"/>
           <w:color w:val="000000"/>
@@ -15329,6 +15466,7 @@
         <w:autoSpaceDN w:val="0"/>
         <w:adjustRightInd w:val="0"/>
         <w:spacing w:after="0" w:line="240" w:lineRule="auto"/>
+        <w:ind w:left="708"/>
         <w:rPr>
           <w:rFonts w:ascii="Consolas" w:hAnsi="Consolas" w:cs="Consolas"/>
           <w:color w:val="000000"/>
@@ -15354,6 +15492,7 @@
         <w:autoSpaceDN w:val="0"/>
         <w:adjustRightInd w:val="0"/>
         <w:spacing w:after="0" w:line="240" w:lineRule="auto"/>
+        <w:ind w:left="708"/>
         <w:rPr>
           <w:rFonts w:ascii="Consolas" w:hAnsi="Consolas" w:cs="Consolas"/>
           <w:color w:val="000000"/>
@@ -15443,6 +15582,7 @@
         <w:autoSpaceDN w:val="0"/>
         <w:adjustRightInd w:val="0"/>
         <w:spacing w:after="0" w:line="240" w:lineRule="auto"/>
+        <w:ind w:left="708"/>
         <w:rPr>
           <w:rFonts w:ascii="Consolas" w:hAnsi="Consolas" w:cs="Consolas"/>
           <w:color w:val="000000"/>
@@ -15468,6 +15608,7 @@
         <w:autoSpaceDN w:val="0"/>
         <w:adjustRightInd w:val="0"/>
         <w:spacing w:after="0" w:line="240" w:lineRule="auto"/>
+        <w:ind w:left="708"/>
         <w:rPr>
           <w:rFonts w:ascii="Consolas" w:hAnsi="Consolas" w:cs="Consolas"/>
           <w:color w:val="000000"/>
@@ -15607,21 +15748,23 @@
         <w:autoSpaceDN w:val="0"/>
         <w:adjustRightInd w:val="0"/>
         <w:spacing w:after="0" w:line="240" w:lineRule="auto"/>
-        <w:rPr>
-          <w:rFonts w:ascii="Consolas" w:hAnsi="Consolas" w:cs="Consolas"/>
-          <w:color w:val="000000"/>
-          <w:sz w:val="19"/>
-          <w:szCs w:val="19"/>
-          <w:lang w:val="en-US"/>
-        </w:rPr>
-      </w:pPr>
-    </w:p>
-    <w:p>
-      <w:pPr>
-        <w:autoSpaceDE w:val="0"/>
-        <w:autoSpaceDN w:val="0"/>
-        <w:adjustRightInd w:val="0"/>
-        <w:spacing w:after="0" w:line="240" w:lineRule="auto"/>
+        <w:ind w:left="708"/>
+        <w:rPr>
+          <w:rFonts w:ascii="Consolas" w:hAnsi="Consolas" w:cs="Consolas"/>
+          <w:color w:val="000000"/>
+          <w:sz w:val="19"/>
+          <w:szCs w:val="19"/>
+          <w:lang w:val="en-US"/>
+        </w:rPr>
+      </w:pPr>
+    </w:p>
+    <w:p>
+      <w:pPr>
+        <w:autoSpaceDE w:val="0"/>
+        <w:autoSpaceDN w:val="0"/>
+        <w:adjustRightInd w:val="0"/>
+        <w:spacing w:after="0" w:line="240" w:lineRule="auto"/>
+        <w:ind w:left="708"/>
         <w:rPr>
           <w:rFonts w:ascii="Consolas" w:hAnsi="Consolas" w:cs="Consolas"/>
           <w:color w:val="000000"/>
@@ -15681,6 +15824,7 @@
         <w:autoSpaceDN w:val="0"/>
         <w:adjustRightInd w:val="0"/>
         <w:spacing w:after="0" w:line="240" w:lineRule="auto"/>
+        <w:ind w:left="708"/>
         <w:rPr>
           <w:rFonts w:ascii="Consolas" w:hAnsi="Consolas" w:cs="Consolas"/>
           <w:color w:val="000000"/>
@@ -15706,21 +15850,23 @@
         <w:autoSpaceDN w:val="0"/>
         <w:adjustRightInd w:val="0"/>
         <w:spacing w:after="0" w:line="240" w:lineRule="auto"/>
-        <w:rPr>
-          <w:rFonts w:ascii="Consolas" w:hAnsi="Consolas" w:cs="Consolas"/>
-          <w:color w:val="000000"/>
-          <w:sz w:val="19"/>
-          <w:szCs w:val="19"/>
-          <w:lang w:val="en-US"/>
-        </w:rPr>
-      </w:pPr>
-    </w:p>
-    <w:p>
-      <w:pPr>
-        <w:autoSpaceDE w:val="0"/>
-        <w:autoSpaceDN w:val="0"/>
-        <w:adjustRightInd w:val="0"/>
-        <w:spacing w:after="0" w:line="240" w:lineRule="auto"/>
+        <w:ind w:left="708"/>
+        <w:rPr>
+          <w:rFonts w:ascii="Consolas" w:hAnsi="Consolas" w:cs="Consolas"/>
+          <w:color w:val="000000"/>
+          <w:sz w:val="19"/>
+          <w:szCs w:val="19"/>
+          <w:lang w:val="en-US"/>
+        </w:rPr>
+      </w:pPr>
+    </w:p>
+    <w:p>
+      <w:pPr>
+        <w:autoSpaceDE w:val="0"/>
+        <w:autoSpaceDN w:val="0"/>
+        <w:adjustRightInd w:val="0"/>
+        <w:spacing w:after="0" w:line="240" w:lineRule="auto"/>
+        <w:ind w:left="708"/>
         <w:rPr>
           <w:rFonts w:ascii="Consolas" w:hAnsi="Consolas" w:cs="Consolas"/>
           <w:color w:val="000000"/>
@@ -15746,21 +15892,23 @@
         <w:autoSpaceDN w:val="0"/>
         <w:adjustRightInd w:val="0"/>
         <w:spacing w:after="0" w:line="240" w:lineRule="auto"/>
-        <w:rPr>
-          <w:rFonts w:ascii="Consolas" w:hAnsi="Consolas" w:cs="Consolas"/>
-          <w:color w:val="000000"/>
-          <w:sz w:val="19"/>
-          <w:szCs w:val="19"/>
-          <w:lang w:val="en-US"/>
-        </w:rPr>
-      </w:pPr>
-    </w:p>
-    <w:p>
-      <w:pPr>
-        <w:autoSpaceDE w:val="0"/>
-        <w:autoSpaceDN w:val="0"/>
-        <w:adjustRightInd w:val="0"/>
-        <w:spacing w:after="0" w:line="240" w:lineRule="auto"/>
+        <w:ind w:left="708"/>
+        <w:rPr>
+          <w:rFonts w:ascii="Consolas" w:hAnsi="Consolas" w:cs="Consolas"/>
+          <w:color w:val="000000"/>
+          <w:sz w:val="19"/>
+          <w:szCs w:val="19"/>
+          <w:lang w:val="en-US"/>
+        </w:rPr>
+      </w:pPr>
+    </w:p>
+    <w:p>
+      <w:pPr>
+        <w:autoSpaceDE w:val="0"/>
+        <w:autoSpaceDN w:val="0"/>
+        <w:adjustRightInd w:val="0"/>
+        <w:spacing w:after="0" w:line="240" w:lineRule="auto"/>
+        <w:ind w:left="708"/>
         <w:rPr>
           <w:rFonts w:ascii="Consolas" w:hAnsi="Consolas" w:cs="Consolas"/>
           <w:color w:val="000000"/>
@@ -15818,6 +15966,7 @@
         <w:autoSpaceDN w:val="0"/>
         <w:adjustRightInd w:val="0"/>
         <w:spacing w:after="0" w:line="240" w:lineRule="auto"/>
+        <w:ind w:left="708"/>
         <w:rPr>
           <w:rFonts w:ascii="Consolas" w:hAnsi="Consolas" w:cs="Consolas"/>
           <w:color w:val="000000"/>
@@ -15843,6 +15992,7 @@
         <w:autoSpaceDN w:val="0"/>
         <w:adjustRightInd w:val="0"/>
         <w:spacing w:after="0" w:line="240" w:lineRule="auto"/>
+        <w:ind w:left="708"/>
         <w:rPr>
           <w:rFonts w:ascii="Consolas" w:hAnsi="Consolas" w:cs="Consolas"/>
           <w:color w:val="000000"/>
@@ -15990,6 +16140,7 @@
         <w:autoSpaceDN w:val="0"/>
         <w:adjustRightInd w:val="0"/>
         <w:spacing w:after="0" w:line="240" w:lineRule="auto"/>
+        <w:ind w:left="708"/>
         <w:rPr>
           <w:rFonts w:ascii="Consolas" w:hAnsi="Consolas" w:cs="Consolas"/>
           <w:color w:val="000000"/>
@@ -16093,6 +16244,7 @@
         <w:autoSpaceDN w:val="0"/>
         <w:adjustRightInd w:val="0"/>
         <w:spacing w:after="0" w:line="240" w:lineRule="auto"/>
+        <w:ind w:left="708"/>
         <w:rPr>
           <w:rFonts w:ascii="Consolas" w:hAnsi="Consolas" w:cs="Consolas"/>
           <w:color w:val="000000"/>
@@ -16118,21 +16270,23 @@
         <w:autoSpaceDN w:val="0"/>
         <w:adjustRightInd w:val="0"/>
         <w:spacing w:after="0" w:line="240" w:lineRule="auto"/>
-        <w:rPr>
-          <w:rFonts w:ascii="Consolas" w:hAnsi="Consolas" w:cs="Consolas"/>
-          <w:color w:val="000000"/>
-          <w:sz w:val="19"/>
-          <w:szCs w:val="19"/>
-          <w:lang w:val="en-US"/>
-        </w:rPr>
-      </w:pPr>
-    </w:p>
-    <w:p>
-      <w:pPr>
-        <w:autoSpaceDE w:val="0"/>
-        <w:autoSpaceDN w:val="0"/>
-        <w:adjustRightInd w:val="0"/>
-        <w:spacing w:after="0" w:line="240" w:lineRule="auto"/>
+        <w:ind w:left="708"/>
+        <w:rPr>
+          <w:rFonts w:ascii="Consolas" w:hAnsi="Consolas" w:cs="Consolas"/>
+          <w:color w:val="000000"/>
+          <w:sz w:val="19"/>
+          <w:szCs w:val="19"/>
+          <w:lang w:val="en-US"/>
+        </w:rPr>
+      </w:pPr>
+    </w:p>
+    <w:p>
+      <w:pPr>
+        <w:autoSpaceDE w:val="0"/>
+        <w:autoSpaceDN w:val="0"/>
+        <w:adjustRightInd w:val="0"/>
+        <w:spacing w:after="0" w:line="240" w:lineRule="auto"/>
+        <w:ind w:left="708"/>
         <w:rPr>
           <w:rFonts w:ascii="Consolas" w:hAnsi="Consolas" w:cs="Consolas"/>
           <w:color w:val="000000"/>
@@ -16290,6 +16444,7 @@
         <w:autoSpaceDN w:val="0"/>
         <w:adjustRightInd w:val="0"/>
         <w:spacing w:after="0" w:line="240" w:lineRule="auto"/>
+        <w:ind w:left="708"/>
         <w:rPr>
           <w:rFonts w:ascii="Consolas" w:hAnsi="Consolas" w:cs="Consolas"/>
           <w:color w:val="000000"/>
@@ -16315,6 +16470,7 @@
         <w:autoSpaceDN w:val="0"/>
         <w:adjustRightInd w:val="0"/>
         <w:spacing w:after="0" w:line="240" w:lineRule="auto"/>
+        <w:ind w:left="708"/>
         <w:rPr>
           <w:rFonts w:ascii="Consolas" w:hAnsi="Consolas" w:cs="Consolas"/>
           <w:color w:val="000000"/>
@@ -16382,6 +16538,7 @@
         <w:autoSpaceDN w:val="0"/>
         <w:adjustRightInd w:val="0"/>
         <w:spacing w:after="0" w:line="240" w:lineRule="auto"/>
+        <w:ind w:left="708"/>
         <w:rPr>
           <w:rFonts w:ascii="Consolas" w:hAnsi="Consolas" w:cs="Consolas"/>
           <w:color w:val="000000"/>
@@ -16539,6 +16696,7 @@
         <w:autoSpaceDN w:val="0"/>
         <w:adjustRightInd w:val="0"/>
         <w:spacing w:after="0" w:line="240" w:lineRule="auto"/>
+        <w:ind w:left="708"/>
         <w:rPr>
           <w:rFonts w:ascii="Consolas" w:hAnsi="Consolas" w:cs="Consolas"/>
           <w:color w:val="000000"/>
@@ -16658,6 +16816,7 @@
         <w:autoSpaceDN w:val="0"/>
         <w:adjustRightInd w:val="0"/>
         <w:spacing w:after="0" w:line="240" w:lineRule="auto"/>
+        <w:ind w:left="708"/>
         <w:rPr>
           <w:rFonts w:ascii="Consolas" w:hAnsi="Consolas" w:cs="Consolas"/>
           <w:color w:val="000000"/>
@@ -16747,6 +16906,7 @@
         <w:autoSpaceDN w:val="0"/>
         <w:adjustRightInd w:val="0"/>
         <w:spacing w:after="0" w:line="240" w:lineRule="auto"/>
+        <w:ind w:left="708"/>
         <w:rPr>
           <w:rFonts w:ascii="Consolas" w:hAnsi="Consolas" w:cs="Consolas"/>
           <w:color w:val="000000"/>
@@ -16866,6 +17026,7 @@
         <w:autoSpaceDN w:val="0"/>
         <w:adjustRightInd w:val="0"/>
         <w:spacing w:after="0" w:line="240" w:lineRule="auto"/>
+        <w:ind w:left="708"/>
         <w:rPr>
           <w:rFonts w:ascii="Consolas" w:hAnsi="Consolas" w:cs="Consolas"/>
           <w:color w:val="000000"/>
@@ -16891,21 +17052,23 @@
         <w:autoSpaceDN w:val="0"/>
         <w:adjustRightInd w:val="0"/>
         <w:spacing w:after="0" w:line="240" w:lineRule="auto"/>
-        <w:rPr>
-          <w:rFonts w:ascii="Consolas" w:hAnsi="Consolas" w:cs="Consolas"/>
-          <w:color w:val="000000"/>
-          <w:sz w:val="19"/>
-          <w:szCs w:val="19"/>
-          <w:lang w:val="en-US"/>
-        </w:rPr>
-      </w:pPr>
-    </w:p>
-    <w:p>
-      <w:pPr>
-        <w:autoSpaceDE w:val="0"/>
-        <w:autoSpaceDN w:val="0"/>
-        <w:adjustRightInd w:val="0"/>
-        <w:spacing w:after="0" w:line="240" w:lineRule="auto"/>
+        <w:ind w:left="708"/>
+        <w:rPr>
+          <w:rFonts w:ascii="Consolas" w:hAnsi="Consolas" w:cs="Consolas"/>
+          <w:color w:val="000000"/>
+          <w:sz w:val="19"/>
+          <w:szCs w:val="19"/>
+          <w:lang w:val="en-US"/>
+        </w:rPr>
+      </w:pPr>
+    </w:p>
+    <w:p>
+      <w:pPr>
+        <w:autoSpaceDE w:val="0"/>
+        <w:autoSpaceDN w:val="0"/>
+        <w:adjustRightInd w:val="0"/>
+        <w:spacing w:after="0" w:line="240" w:lineRule="auto"/>
+        <w:ind w:left="708"/>
         <w:rPr>
           <w:rFonts w:ascii="Consolas" w:hAnsi="Consolas" w:cs="Consolas"/>
           <w:color w:val="000000"/>
@@ -17063,6 +17226,7 @@
         <w:autoSpaceDN w:val="0"/>
         <w:adjustRightInd w:val="0"/>
         <w:spacing w:after="0" w:line="240" w:lineRule="auto"/>
+        <w:ind w:left="708"/>
         <w:rPr>
           <w:rFonts w:ascii="Consolas" w:hAnsi="Consolas" w:cs="Consolas"/>
           <w:color w:val="000000"/>
@@ -17088,6 +17252,7 @@
         <w:autoSpaceDN w:val="0"/>
         <w:adjustRightInd w:val="0"/>
         <w:spacing w:after="0" w:line="240" w:lineRule="auto"/>
+        <w:ind w:left="708"/>
         <w:rPr>
           <w:rFonts w:ascii="Consolas" w:hAnsi="Consolas" w:cs="Consolas"/>
           <w:color w:val="000000"/>
@@ -17155,6 +17320,7 @@
         <w:autoSpaceDN w:val="0"/>
         <w:adjustRightInd w:val="0"/>
         <w:spacing w:after="0" w:line="240" w:lineRule="auto"/>
+        <w:ind w:left="708"/>
         <w:rPr>
           <w:rFonts w:ascii="Consolas" w:hAnsi="Consolas" w:cs="Consolas"/>
           <w:color w:val="000000"/>
@@ -17312,6 +17478,7 @@
         <w:autoSpaceDN w:val="0"/>
         <w:adjustRightInd w:val="0"/>
         <w:spacing w:after="0" w:line="240" w:lineRule="auto"/>
+        <w:ind w:left="708"/>
         <w:rPr>
           <w:rFonts w:ascii="Consolas" w:hAnsi="Consolas" w:cs="Consolas"/>
           <w:color w:val="000000"/>
@@ -17431,6 +17598,7 @@
         <w:autoSpaceDN w:val="0"/>
         <w:adjustRightInd w:val="0"/>
         <w:spacing w:after="0" w:line="240" w:lineRule="auto"/>
+        <w:ind w:left="708"/>
         <w:rPr>
           <w:rFonts w:ascii="Consolas" w:hAnsi="Consolas" w:cs="Consolas"/>
           <w:color w:val="000000"/>
@@ -17520,6 +17688,7 @@
         <w:autoSpaceDN w:val="0"/>
         <w:adjustRightInd w:val="0"/>
         <w:spacing w:after="0" w:line="240" w:lineRule="auto"/>
+        <w:ind w:left="708"/>
         <w:rPr>
           <w:rFonts w:ascii="Consolas" w:hAnsi="Consolas" w:cs="Consolas"/>
           <w:color w:val="000000"/>
@@ -17639,6 +17808,7 @@
         <w:autoSpaceDN w:val="0"/>
         <w:adjustRightInd w:val="0"/>
         <w:spacing w:after="0" w:line="240" w:lineRule="auto"/>
+        <w:ind w:left="708"/>
         <w:rPr>
           <w:rFonts w:ascii="Consolas" w:hAnsi="Consolas" w:cs="Consolas"/>
           <w:color w:val="000000"/>
@@ -17664,36 +17834,39 @@
         <w:autoSpaceDN w:val="0"/>
         <w:adjustRightInd w:val="0"/>
         <w:spacing w:after="0" w:line="240" w:lineRule="auto"/>
-        <w:rPr>
-          <w:rFonts w:ascii="Consolas" w:hAnsi="Consolas" w:cs="Consolas"/>
-          <w:color w:val="000000"/>
-          <w:sz w:val="19"/>
-          <w:szCs w:val="19"/>
-          <w:lang w:val="en-US"/>
-        </w:rPr>
-      </w:pPr>
-    </w:p>
-    <w:p>
-      <w:pPr>
-        <w:autoSpaceDE w:val="0"/>
-        <w:autoSpaceDN w:val="0"/>
-        <w:adjustRightInd w:val="0"/>
-        <w:spacing w:after="0" w:line="240" w:lineRule="auto"/>
-        <w:rPr>
-          <w:rFonts w:ascii="Consolas" w:hAnsi="Consolas" w:cs="Consolas"/>
-          <w:color w:val="000000"/>
-          <w:sz w:val="19"/>
-          <w:szCs w:val="19"/>
-          <w:lang w:val="en-US"/>
-        </w:rPr>
-      </w:pPr>
-    </w:p>
-    <w:p>
-      <w:pPr>
-        <w:autoSpaceDE w:val="0"/>
-        <w:autoSpaceDN w:val="0"/>
-        <w:adjustRightInd w:val="0"/>
-        <w:spacing w:after="0" w:line="240" w:lineRule="auto"/>
+        <w:ind w:left="708"/>
+        <w:rPr>
+          <w:rFonts w:ascii="Consolas" w:hAnsi="Consolas" w:cs="Consolas"/>
+          <w:color w:val="000000"/>
+          <w:sz w:val="19"/>
+          <w:szCs w:val="19"/>
+          <w:lang w:val="en-US"/>
+        </w:rPr>
+      </w:pPr>
+    </w:p>
+    <w:p>
+      <w:pPr>
+        <w:autoSpaceDE w:val="0"/>
+        <w:autoSpaceDN w:val="0"/>
+        <w:adjustRightInd w:val="0"/>
+        <w:spacing w:after="0" w:line="240" w:lineRule="auto"/>
+        <w:ind w:left="708"/>
+        <w:rPr>
+          <w:rFonts w:ascii="Consolas" w:hAnsi="Consolas" w:cs="Consolas"/>
+          <w:color w:val="000000"/>
+          <w:sz w:val="19"/>
+          <w:szCs w:val="19"/>
+          <w:lang w:val="en-US"/>
+        </w:rPr>
+      </w:pPr>
+    </w:p>
+    <w:p>
+      <w:pPr>
+        <w:autoSpaceDE w:val="0"/>
+        <w:autoSpaceDN w:val="0"/>
+        <w:adjustRightInd w:val="0"/>
+        <w:spacing w:after="0" w:line="240" w:lineRule="auto"/>
+        <w:ind w:left="708"/>
         <w:rPr>
           <w:rFonts w:ascii="Consolas" w:hAnsi="Consolas" w:cs="Consolas"/>
           <w:color w:val="000000"/>
@@ -17803,6 +17976,7 @@
         <w:autoSpaceDN w:val="0"/>
         <w:adjustRightInd w:val="0"/>
         <w:spacing w:after="0" w:line="240" w:lineRule="auto"/>
+        <w:ind w:left="708"/>
         <w:rPr>
           <w:rFonts w:ascii="Consolas" w:hAnsi="Consolas" w:cs="Consolas"/>
           <w:color w:val="000000"/>
@@ -17828,6 +18002,7 @@
         <w:autoSpaceDN w:val="0"/>
         <w:adjustRightInd w:val="0"/>
         <w:spacing w:after="0" w:line="240" w:lineRule="auto"/>
+        <w:ind w:left="708"/>
         <w:rPr>
           <w:rFonts w:ascii="Consolas" w:hAnsi="Consolas" w:cs="Consolas"/>
           <w:color w:val="000000"/>
@@ -17895,6 +18070,7 @@
         <w:autoSpaceDN w:val="0"/>
         <w:adjustRightInd w:val="0"/>
         <w:spacing w:after="0" w:line="240" w:lineRule="auto"/>
+        <w:ind w:left="708"/>
         <w:rPr>
           <w:rFonts w:ascii="Consolas" w:hAnsi="Consolas" w:cs="Consolas"/>
           <w:color w:val="000000"/>
@@ -17920,6 +18096,7 @@
         <w:autoSpaceDN w:val="0"/>
         <w:adjustRightInd w:val="0"/>
         <w:spacing w:after="0" w:line="240" w:lineRule="auto"/>
+        <w:ind w:left="708"/>
         <w:rPr>
           <w:rFonts w:ascii="Consolas" w:hAnsi="Consolas" w:cs="Consolas"/>
           <w:color w:val="000000"/>
@@ -18009,6 +18186,7 @@
         <w:autoSpaceDN w:val="0"/>
         <w:adjustRightInd w:val="0"/>
         <w:spacing w:after="0" w:line="240" w:lineRule="auto"/>
+        <w:ind w:left="708"/>
         <w:rPr>
           <w:rFonts w:ascii="Consolas" w:hAnsi="Consolas" w:cs="Consolas"/>
           <w:color w:val="000000"/>
@@ -18078,21 +18256,23 @@
         <w:autoSpaceDN w:val="0"/>
         <w:adjustRightInd w:val="0"/>
         <w:spacing w:after="0" w:line="240" w:lineRule="auto"/>
-        <w:rPr>
-          <w:rFonts w:ascii="Consolas" w:hAnsi="Consolas" w:cs="Consolas"/>
-          <w:color w:val="000000"/>
-          <w:sz w:val="19"/>
-          <w:szCs w:val="19"/>
-          <w:lang w:val="en-US"/>
-        </w:rPr>
-      </w:pPr>
-    </w:p>
-    <w:p>
-      <w:pPr>
-        <w:autoSpaceDE w:val="0"/>
-        <w:autoSpaceDN w:val="0"/>
-        <w:adjustRightInd w:val="0"/>
-        <w:spacing w:after="0" w:line="240" w:lineRule="auto"/>
+        <w:ind w:left="708"/>
+        <w:rPr>
+          <w:rFonts w:ascii="Consolas" w:hAnsi="Consolas" w:cs="Consolas"/>
+          <w:color w:val="000000"/>
+          <w:sz w:val="19"/>
+          <w:szCs w:val="19"/>
+          <w:lang w:val="en-US"/>
+        </w:rPr>
+      </w:pPr>
+    </w:p>
+    <w:p>
+      <w:pPr>
+        <w:autoSpaceDE w:val="0"/>
+        <w:autoSpaceDN w:val="0"/>
+        <w:adjustRightInd w:val="0"/>
+        <w:spacing w:after="0" w:line="240" w:lineRule="auto"/>
+        <w:ind w:left="708"/>
         <w:rPr>
           <w:rFonts w:ascii="Consolas" w:hAnsi="Consolas" w:cs="Consolas"/>
           <w:color w:val="000000"/>
@@ -18158,6 +18338,7 @@
         <w:autoSpaceDN w:val="0"/>
         <w:adjustRightInd w:val="0"/>
         <w:spacing w:after="0" w:line="240" w:lineRule="auto"/>
+        <w:ind w:left="708"/>
         <w:rPr>
           <w:rFonts w:ascii="Consolas" w:hAnsi="Consolas" w:cs="Consolas"/>
           <w:color w:val="000000"/>
@@ -18183,6 +18364,7 @@
         <w:autoSpaceDN w:val="0"/>
         <w:adjustRightInd w:val="0"/>
         <w:spacing w:after="0" w:line="240" w:lineRule="auto"/>
+        <w:ind w:left="708"/>
         <w:rPr>
           <w:rFonts w:ascii="Consolas" w:hAnsi="Consolas" w:cs="Consolas"/>
           <w:color w:val="000000"/>
@@ -18240,6 +18422,7 @@
         <w:autoSpaceDN w:val="0"/>
         <w:adjustRightInd w:val="0"/>
         <w:spacing w:after="0" w:line="240" w:lineRule="auto"/>
+        <w:ind w:left="708"/>
         <w:rPr>
           <w:rFonts w:ascii="Consolas" w:hAnsi="Consolas" w:cs="Consolas"/>
           <w:color w:val="000000"/>
@@ -18265,6 +18448,7 @@
         <w:autoSpaceDN w:val="0"/>
         <w:adjustRightInd w:val="0"/>
         <w:spacing w:after="0" w:line="240" w:lineRule="auto"/>
+        <w:ind w:left="708"/>
         <w:rPr>
           <w:rFonts w:ascii="Consolas" w:hAnsi="Consolas" w:cs="Consolas"/>
           <w:color w:val="000000"/>
@@ -18310,6 +18494,7 @@
         <w:autoSpaceDN w:val="0"/>
         <w:adjustRightInd w:val="0"/>
         <w:spacing w:after="0" w:line="240" w:lineRule="auto"/>
+        <w:ind w:left="708"/>
         <w:rPr>
           <w:rFonts w:ascii="Consolas" w:hAnsi="Consolas" w:cs="Consolas"/>
           <w:color w:val="000000"/>
@@ -18335,6 +18520,7 @@
         <w:autoSpaceDN w:val="0"/>
         <w:adjustRightInd w:val="0"/>
         <w:spacing w:after="0" w:line="240" w:lineRule="auto"/>
+        <w:ind w:left="708"/>
         <w:rPr>
           <w:rFonts w:ascii="Consolas" w:hAnsi="Consolas" w:cs="Consolas"/>
           <w:color w:val="000000"/>
@@ -18392,6 +18578,7 @@
         <w:autoSpaceDN w:val="0"/>
         <w:adjustRightInd w:val="0"/>
         <w:spacing w:after="0" w:line="240" w:lineRule="auto"/>
+        <w:ind w:left="708"/>
         <w:rPr>
           <w:rFonts w:ascii="Consolas" w:hAnsi="Consolas" w:cs="Consolas"/>
           <w:color w:val="000000"/>
@@ -18417,6 +18604,7 @@
         <w:autoSpaceDN w:val="0"/>
         <w:adjustRightInd w:val="0"/>
         <w:spacing w:after="0" w:line="240" w:lineRule="auto"/>
+        <w:ind w:left="708"/>
         <w:rPr>
           <w:rFonts w:ascii="Consolas" w:hAnsi="Consolas" w:cs="Consolas"/>
           <w:color w:val="000000"/>
@@ -18486,6 +18674,7 @@
         <w:autoSpaceDN w:val="0"/>
         <w:adjustRightInd w:val="0"/>
         <w:spacing w:after="0" w:line="240" w:lineRule="auto"/>
+        <w:ind w:left="708"/>
         <w:rPr>
           <w:rFonts w:ascii="Consolas" w:hAnsi="Consolas" w:cs="Consolas"/>
           <w:color w:val="000000"/>
@@ -18575,6 +18764,7 @@
         <w:autoSpaceDN w:val="0"/>
         <w:adjustRightInd w:val="0"/>
         <w:spacing w:after="0" w:line="240" w:lineRule="auto"/>
+        <w:ind w:left="708"/>
         <w:rPr>
           <w:rFonts w:ascii="Consolas" w:hAnsi="Consolas" w:cs="Consolas"/>
           <w:color w:val="000000"/>
@@ -18620,6 +18810,7 @@
         <w:autoSpaceDN w:val="0"/>
         <w:adjustRightInd w:val="0"/>
         <w:spacing w:after="0" w:line="240" w:lineRule="auto"/>
+        <w:ind w:left="708"/>
         <w:rPr>
           <w:rFonts w:ascii="Consolas" w:hAnsi="Consolas" w:cs="Consolas"/>
           <w:color w:val="000000"/>
@@ -18646,6 +18837,7 @@
         <w:autoSpaceDN w:val="0"/>
         <w:adjustRightInd w:val="0"/>
         <w:spacing w:after="0" w:line="240" w:lineRule="auto"/>
+        <w:ind w:left="708"/>
         <w:rPr>
           <w:rFonts w:ascii="Consolas" w:hAnsi="Consolas" w:cs="Consolas"/>
           <w:color w:val="000000"/>
@@ -18703,6 +18895,7 @@
         <w:autoSpaceDN w:val="0"/>
         <w:adjustRightInd w:val="0"/>
         <w:spacing w:after="0" w:line="240" w:lineRule="auto"/>
+        <w:ind w:left="708"/>
         <w:rPr>
           <w:rFonts w:ascii="Consolas" w:hAnsi="Consolas" w:cs="Consolas"/>
           <w:color w:val="000000"/>
@@ -18760,6 +18953,7 @@
         <w:autoSpaceDN w:val="0"/>
         <w:adjustRightInd w:val="0"/>
         <w:spacing w:after="0" w:line="240" w:lineRule="auto"/>
+        <w:ind w:left="708"/>
         <w:rPr>
           <w:rFonts w:ascii="Consolas" w:hAnsi="Consolas" w:cs="Consolas"/>
           <w:color w:val="000000"/>
@@ -18817,6 +19011,7 @@
         <w:autoSpaceDN w:val="0"/>
         <w:adjustRightInd w:val="0"/>
         <w:spacing w:after="0" w:line="240" w:lineRule="auto"/>
+        <w:ind w:left="708"/>
         <w:rPr>
           <w:rFonts w:ascii="Consolas" w:hAnsi="Consolas" w:cs="Consolas"/>
           <w:color w:val="000000"/>
@@ -18874,6 +19069,7 @@
         <w:autoSpaceDN w:val="0"/>
         <w:adjustRightInd w:val="0"/>
         <w:spacing w:after="0" w:line="240" w:lineRule="auto"/>
+        <w:ind w:left="708"/>
         <w:rPr>
           <w:rFonts w:ascii="Consolas" w:hAnsi="Consolas" w:cs="Consolas"/>
           <w:color w:val="000000"/>
@@ -18931,6 +19127,7 @@
         <w:autoSpaceDN w:val="0"/>
         <w:adjustRightInd w:val="0"/>
         <w:spacing w:after="0" w:line="240" w:lineRule="auto"/>
+        <w:ind w:left="708"/>
         <w:rPr>
           <w:rFonts w:ascii="Consolas" w:hAnsi="Consolas" w:cs="Consolas"/>
           <w:color w:val="000000"/>
@@ -18956,6 +19153,7 @@
         <w:autoSpaceDN w:val="0"/>
         <w:adjustRightInd w:val="0"/>
         <w:spacing w:after="0" w:line="240" w:lineRule="auto"/>
+        <w:ind w:left="708"/>
         <w:rPr>
           <w:rFonts w:ascii="Consolas" w:hAnsi="Consolas" w:cs="Consolas"/>
           <w:color w:val="000000"/>
@@ -19025,6 +19223,7 @@
         <w:autoSpaceDN w:val="0"/>
         <w:adjustRightInd w:val="0"/>
         <w:spacing w:after="0" w:line="240" w:lineRule="auto"/>
+        <w:ind w:left="708"/>
         <w:rPr>
           <w:rFonts w:ascii="Consolas" w:hAnsi="Consolas" w:cs="Consolas"/>
           <w:color w:val="000000"/>
@@ -19114,6 +19313,7 @@
         <w:autoSpaceDN w:val="0"/>
         <w:adjustRightInd w:val="0"/>
         <w:spacing w:after="0" w:line="240" w:lineRule="auto"/>
+        <w:ind w:left="708"/>
         <w:rPr>
           <w:rFonts w:ascii="Consolas" w:hAnsi="Consolas" w:cs="Consolas"/>
           <w:color w:val="000000"/>
@@ -19159,6 +19359,7 @@
         <w:autoSpaceDN w:val="0"/>
         <w:adjustRightInd w:val="0"/>
         <w:spacing w:after="0" w:line="240" w:lineRule="auto"/>
+        <w:ind w:left="708"/>
         <w:rPr>
           <w:rFonts w:ascii="Consolas" w:hAnsi="Consolas" w:cs="Consolas"/>
           <w:color w:val="000000"/>
@@ -19184,6 +19385,7 @@
         <w:autoSpaceDN w:val="0"/>
         <w:adjustRightInd w:val="0"/>
         <w:spacing w:after="0" w:line="240" w:lineRule="auto"/>
+        <w:ind w:left="708"/>
         <w:rPr>
           <w:rFonts w:ascii="Consolas" w:hAnsi="Consolas" w:cs="Consolas"/>
           <w:color w:val="000000"/>
@@ -19241,6 +19443,7 @@
         <w:autoSpaceDN w:val="0"/>
         <w:adjustRightInd w:val="0"/>
         <w:spacing w:after="0" w:line="240" w:lineRule="auto"/>
+        <w:ind w:left="708"/>
         <w:rPr>
           <w:rFonts w:ascii="Consolas" w:hAnsi="Consolas" w:cs="Consolas"/>
           <w:color w:val="000000"/>
@@ -19298,6 +19501,7 @@
         <w:autoSpaceDN w:val="0"/>
         <w:adjustRightInd w:val="0"/>
         <w:spacing w:after="0" w:line="240" w:lineRule="auto"/>
+        <w:ind w:left="708"/>
         <w:rPr>
           <w:rFonts w:ascii="Consolas" w:hAnsi="Consolas" w:cs="Consolas"/>
           <w:color w:val="000000"/>
@@ -19355,6 +19559,7 @@
         <w:autoSpaceDN w:val="0"/>
         <w:adjustRightInd w:val="0"/>
         <w:spacing w:after="0" w:line="240" w:lineRule="auto"/>
+        <w:ind w:left="708"/>
         <w:rPr>
           <w:rFonts w:ascii="Consolas" w:hAnsi="Consolas" w:cs="Consolas"/>
           <w:color w:val="000000"/>
@@ -19412,6 +19617,7 @@
         <w:autoSpaceDN w:val="0"/>
         <w:adjustRightInd w:val="0"/>
         <w:spacing w:after="0" w:line="240" w:lineRule="auto"/>
+        <w:ind w:left="708"/>
         <w:rPr>
           <w:rFonts w:ascii="Consolas" w:hAnsi="Consolas" w:cs="Consolas"/>
           <w:color w:val="000000"/>
@@ -19469,6 +19675,7 @@
         <w:autoSpaceDN w:val="0"/>
         <w:adjustRightInd w:val="0"/>
         <w:spacing w:after="0" w:line="240" w:lineRule="auto"/>
+        <w:ind w:left="708"/>
         <w:rPr>
           <w:rFonts w:ascii="Consolas" w:hAnsi="Consolas" w:cs="Consolas"/>
           <w:color w:val="000000"/>
@@ -19494,6 +19701,7 @@
         <w:autoSpaceDN w:val="0"/>
         <w:adjustRightInd w:val="0"/>
         <w:spacing w:after="0" w:line="240" w:lineRule="auto"/>
+        <w:ind w:left="708"/>
         <w:rPr>
           <w:rFonts w:ascii="Consolas" w:hAnsi="Consolas" w:cs="Consolas"/>
           <w:color w:val="000000"/>
@@ -19563,6 +19771,7 @@
         <w:autoSpaceDN w:val="0"/>
         <w:adjustRightInd w:val="0"/>
         <w:spacing w:after="0" w:line="240" w:lineRule="auto"/>
+        <w:ind w:left="708"/>
         <w:rPr>
           <w:rFonts w:ascii="Consolas" w:hAnsi="Consolas" w:cs="Consolas"/>
           <w:color w:val="000000"/>
@@ -19652,6 +19861,7 @@
         <w:autoSpaceDN w:val="0"/>
         <w:adjustRightInd w:val="0"/>
         <w:spacing w:after="0" w:line="240" w:lineRule="auto"/>
+        <w:ind w:left="708"/>
         <w:rPr>
           <w:rFonts w:ascii="Consolas" w:hAnsi="Consolas" w:cs="Consolas"/>
           <w:color w:val="000000"/>
@@ -19697,6 +19907,7 @@
         <w:autoSpaceDN w:val="0"/>
         <w:adjustRightInd w:val="0"/>
         <w:spacing w:after="0" w:line="240" w:lineRule="auto"/>
+        <w:ind w:left="708"/>
         <w:rPr>
           <w:rFonts w:ascii="Consolas" w:hAnsi="Consolas" w:cs="Consolas"/>
           <w:color w:val="000000"/>
@@ -19722,6 +19933,7 @@
         <w:autoSpaceDN w:val="0"/>
         <w:adjustRightInd w:val="0"/>
         <w:spacing w:after="0" w:line="240" w:lineRule="auto"/>
+        <w:ind w:left="708"/>
         <w:rPr>
           <w:rFonts w:ascii="Consolas" w:hAnsi="Consolas" w:cs="Consolas"/>
           <w:color w:val="000000"/>
@@ -19767,6 +19979,7 @@
         <w:autoSpaceDN w:val="0"/>
         <w:adjustRightInd w:val="0"/>
         <w:spacing w:after="0" w:line="240" w:lineRule="auto"/>
+        <w:ind w:left="708"/>
         <w:rPr>
           <w:rFonts w:ascii="Consolas" w:hAnsi="Consolas" w:cs="Consolas"/>
           <w:color w:val="000000"/>
@@ -19812,6 +20025,7 @@
         <w:autoSpaceDN w:val="0"/>
         <w:adjustRightInd w:val="0"/>
         <w:spacing w:after="0" w:line="240" w:lineRule="auto"/>
+        <w:ind w:left="708"/>
         <w:rPr>
           <w:rFonts w:ascii="Consolas" w:hAnsi="Consolas" w:cs="Consolas"/>
           <w:color w:val="000000"/>
@@ -19837,6 +20051,7 @@
         <w:autoSpaceDN w:val="0"/>
         <w:adjustRightInd w:val="0"/>
         <w:spacing w:after="0" w:line="240" w:lineRule="auto"/>
+        <w:ind w:left="708"/>
         <w:rPr>
           <w:rFonts w:ascii="Consolas" w:hAnsi="Consolas" w:cs="Consolas"/>
           <w:color w:val="000000"/>
@@ -19882,6 +20097,7 @@
         <w:autoSpaceDN w:val="0"/>
         <w:adjustRightInd w:val="0"/>
         <w:spacing w:after="0" w:line="240" w:lineRule="auto"/>
+        <w:ind w:left="708"/>
         <w:rPr>
           <w:rFonts w:ascii="Consolas" w:hAnsi="Consolas" w:cs="Consolas"/>
           <w:color w:val="000000"/>
@@ -19907,6 +20123,7 @@
         <w:autoSpaceDN w:val="0"/>
         <w:adjustRightInd w:val="0"/>
         <w:spacing w:after="0" w:line="240" w:lineRule="auto"/>
+        <w:ind w:left="708"/>
         <w:rPr>
           <w:rFonts w:ascii="Consolas" w:hAnsi="Consolas" w:cs="Consolas"/>
           <w:color w:val="000000"/>
@@ -19964,6 +20181,7 @@
         <w:autoSpaceDN w:val="0"/>
         <w:adjustRightInd w:val="0"/>
         <w:spacing w:after="0" w:line="240" w:lineRule="auto"/>
+        <w:ind w:left="708"/>
         <w:rPr>
           <w:rFonts w:ascii="Consolas" w:hAnsi="Consolas" w:cs="Consolas"/>
           <w:color w:val="000000"/>
@@ -19989,6 +20207,7 @@
         <w:autoSpaceDN w:val="0"/>
         <w:adjustRightInd w:val="0"/>
         <w:spacing w:after="0" w:line="240" w:lineRule="auto"/>
+        <w:ind w:left="708"/>
         <w:rPr>
           <w:rFonts w:ascii="Consolas" w:hAnsi="Consolas" w:cs="Consolas"/>
           <w:color w:val="000000"/>
@@ -20058,6 +20277,7 @@
         <w:autoSpaceDN w:val="0"/>
         <w:adjustRightInd w:val="0"/>
         <w:spacing w:after="0" w:line="240" w:lineRule="auto"/>
+        <w:ind w:left="708"/>
         <w:rPr>
           <w:rFonts w:ascii="Consolas" w:hAnsi="Consolas" w:cs="Consolas"/>
           <w:color w:val="000000"/>
@@ -20147,6 +20367,7 @@
         <w:autoSpaceDN w:val="0"/>
         <w:adjustRightInd w:val="0"/>
         <w:spacing w:after="0" w:line="240" w:lineRule="auto"/>
+        <w:ind w:left="708"/>
         <w:rPr>
           <w:rFonts w:ascii="Consolas" w:hAnsi="Consolas" w:cs="Consolas"/>
           <w:color w:val="000000"/>
@@ -20216,6 +20437,7 @@
         <w:autoSpaceDN w:val="0"/>
         <w:adjustRightInd w:val="0"/>
         <w:spacing w:after="0" w:line="240" w:lineRule="auto"/>
+        <w:ind w:left="708"/>
         <w:rPr>
           <w:rFonts w:ascii="Consolas" w:hAnsi="Consolas" w:cs="Consolas"/>
           <w:color w:val="000000"/>
@@ -20305,6 +20527,7 @@
         <w:autoSpaceDN w:val="0"/>
         <w:adjustRightInd w:val="0"/>
         <w:spacing w:after="0" w:line="240" w:lineRule="auto"/>
+        <w:ind w:left="708"/>
         <w:rPr>
           <w:rFonts w:ascii="Consolas" w:hAnsi="Consolas" w:cs="Consolas"/>
           <w:color w:val="000000"/>
@@ -20350,6 +20573,7 @@
         <w:autoSpaceDN w:val="0"/>
         <w:adjustRightInd w:val="0"/>
         <w:spacing w:after="0" w:line="240" w:lineRule="auto"/>
+        <w:ind w:left="708"/>
         <w:rPr>
           <w:rFonts w:ascii="Consolas" w:hAnsi="Consolas" w:cs="Consolas"/>
           <w:color w:val="000000"/>
@@ -20375,6 +20599,7 @@
         <w:autoSpaceDN w:val="0"/>
         <w:adjustRightInd w:val="0"/>
         <w:spacing w:after="0" w:line="240" w:lineRule="auto"/>
+        <w:ind w:left="708"/>
         <w:rPr>
           <w:rFonts w:ascii="Consolas" w:hAnsi="Consolas" w:cs="Consolas"/>
           <w:color w:val="000000"/>
@@ -20432,6 +20657,7 @@
         <w:autoSpaceDN w:val="0"/>
         <w:adjustRightInd w:val="0"/>
         <w:spacing w:after="0" w:line="240" w:lineRule="auto"/>
+        <w:ind w:left="708"/>
         <w:rPr>
           <w:rFonts w:ascii="Consolas" w:hAnsi="Consolas" w:cs="Consolas"/>
           <w:color w:val="000000"/>
@@ -20457,6 +20683,7 @@
         <w:autoSpaceDN w:val="0"/>
         <w:adjustRightInd w:val="0"/>
         <w:spacing w:after="0" w:line="240" w:lineRule="auto"/>
+        <w:ind w:left="708"/>
         <w:rPr>
           <w:rFonts w:ascii="Consolas" w:hAnsi="Consolas" w:cs="Consolas"/>
           <w:color w:val="000000"/>
@@ -20526,6 +20753,7 @@
         <w:autoSpaceDN w:val="0"/>
         <w:adjustRightInd w:val="0"/>
         <w:spacing w:after="0" w:line="240" w:lineRule="auto"/>
+        <w:ind w:left="708"/>
         <w:rPr>
           <w:rFonts w:ascii="Consolas" w:hAnsi="Consolas" w:cs="Consolas"/>
           <w:color w:val="000000"/>
@@ -20615,6 +20843,7 @@
         <w:autoSpaceDN w:val="0"/>
         <w:adjustRightInd w:val="0"/>
         <w:spacing w:after="0" w:line="240" w:lineRule="auto"/>
+        <w:ind w:left="708"/>
         <w:rPr>
           <w:rFonts w:ascii="Consolas" w:hAnsi="Consolas" w:cs="Consolas"/>
           <w:color w:val="000000"/>
@@ -20684,6 +20913,7 @@
         <w:autoSpaceDN w:val="0"/>
         <w:adjustRightInd w:val="0"/>
         <w:spacing w:after="0" w:line="240" w:lineRule="auto"/>
+        <w:ind w:left="708"/>
         <w:rPr>
           <w:rFonts w:ascii="Consolas" w:hAnsi="Consolas" w:cs="Consolas"/>
           <w:color w:val="000000"/>
@@ -20773,6 +21003,7 @@
         <w:autoSpaceDN w:val="0"/>
         <w:adjustRightInd w:val="0"/>
         <w:spacing w:after="0" w:line="240" w:lineRule="auto"/>
+        <w:ind w:left="708"/>
         <w:rPr>
           <w:rFonts w:ascii="Consolas" w:hAnsi="Consolas" w:cs="Consolas"/>
           <w:color w:val="000000"/>
@@ -20842,6 +21073,7 @@
         <w:autoSpaceDN w:val="0"/>
         <w:adjustRightInd w:val="0"/>
         <w:spacing w:after="0" w:line="240" w:lineRule="auto"/>
+        <w:ind w:left="708"/>
         <w:rPr>
           <w:rFonts w:ascii="Consolas" w:hAnsi="Consolas" w:cs="Consolas"/>
           <w:color w:val="000000"/>
@@ -20931,6 +21163,7 @@
         <w:autoSpaceDN w:val="0"/>
         <w:adjustRightInd w:val="0"/>
         <w:spacing w:after="0" w:line="240" w:lineRule="auto"/>
+        <w:ind w:left="708"/>
         <w:rPr>
           <w:rFonts w:ascii="Consolas" w:hAnsi="Consolas" w:cs="Consolas"/>
           <w:color w:val="000000"/>
@@ -20976,6 +21209,7 @@
         <w:autoSpaceDN w:val="0"/>
         <w:adjustRightInd w:val="0"/>
         <w:spacing w:after="0" w:line="240" w:lineRule="auto"/>
+        <w:ind w:left="708"/>
         <w:rPr>
           <w:rFonts w:ascii="Consolas" w:hAnsi="Consolas" w:cs="Consolas"/>
           <w:color w:val="000000"/>
@@ -21011,6 +21245,7 @@
         <w:autoSpaceDN w:val="0"/>
         <w:adjustRightInd w:val="0"/>
         <w:spacing w:after="0" w:line="240" w:lineRule="auto"/>
+        <w:ind w:left="708"/>
         <w:rPr>
           <w:rFonts w:ascii="Consolas" w:hAnsi="Consolas" w:cs="Consolas"/>
           <w:color w:val="000000"/>
@@ -21056,6 +21291,7 @@
         <w:autoSpaceDN w:val="0"/>
         <w:adjustRightInd w:val="0"/>
         <w:spacing w:after="0" w:line="240" w:lineRule="auto"/>
+        <w:ind w:left="708"/>
         <w:rPr>
           <w:rFonts w:ascii="Consolas" w:hAnsi="Consolas" w:cs="Consolas"/>
           <w:color w:val="000000"/>
@@ -21101,6 +21337,7 @@
         <w:autoSpaceDN w:val="0"/>
         <w:adjustRightInd w:val="0"/>
         <w:spacing w:after="0" w:line="240" w:lineRule="auto"/>
+        <w:ind w:left="708"/>
         <w:rPr>
           <w:rFonts w:ascii="Consolas" w:hAnsi="Consolas" w:cs="Consolas"/>
           <w:color w:val="000000"/>
@@ -21126,6 +21363,7 @@
         <w:autoSpaceDN w:val="0"/>
         <w:adjustRightInd w:val="0"/>
         <w:spacing w:after="0" w:line="240" w:lineRule="auto"/>
+        <w:ind w:left="708"/>
         <w:rPr>
           <w:rFonts w:ascii="Consolas" w:hAnsi="Consolas" w:cs="Consolas"/>
           <w:color w:val="000000"/>
@@ -21151,6 +21389,7 @@
         <w:autoSpaceDN w:val="0"/>
         <w:adjustRightInd w:val="0"/>
         <w:spacing w:after="0" w:line="240" w:lineRule="auto"/>
+        <w:ind w:left="708"/>
         <w:rPr>
           <w:rFonts w:ascii="Consolas" w:hAnsi="Consolas" w:cs="Consolas"/>
           <w:color w:val="000000"/>
@@ -21176,36 +21415,39 @@
         <w:autoSpaceDN w:val="0"/>
         <w:adjustRightInd w:val="0"/>
         <w:spacing w:after="0" w:line="240" w:lineRule="auto"/>
-        <w:rPr>
-          <w:rFonts w:ascii="Consolas" w:hAnsi="Consolas" w:cs="Consolas"/>
-          <w:color w:val="000000"/>
-          <w:sz w:val="19"/>
-          <w:szCs w:val="19"/>
-          <w:lang w:val="en-US"/>
-        </w:rPr>
-      </w:pPr>
-    </w:p>
-    <w:p>
-      <w:pPr>
-        <w:autoSpaceDE w:val="0"/>
-        <w:autoSpaceDN w:val="0"/>
-        <w:adjustRightInd w:val="0"/>
-        <w:spacing w:after="0" w:line="240" w:lineRule="auto"/>
-        <w:rPr>
-          <w:rFonts w:ascii="Consolas" w:hAnsi="Consolas" w:cs="Consolas"/>
-          <w:color w:val="000000"/>
-          <w:sz w:val="19"/>
-          <w:szCs w:val="19"/>
-          <w:lang w:val="en-US"/>
-        </w:rPr>
-      </w:pPr>
-    </w:p>
-    <w:p>
-      <w:pPr>
-        <w:autoSpaceDE w:val="0"/>
-        <w:autoSpaceDN w:val="0"/>
-        <w:adjustRightInd w:val="0"/>
-        <w:spacing w:after="0" w:line="240" w:lineRule="auto"/>
+        <w:ind w:left="708"/>
+        <w:rPr>
+          <w:rFonts w:ascii="Consolas" w:hAnsi="Consolas" w:cs="Consolas"/>
+          <w:color w:val="000000"/>
+          <w:sz w:val="19"/>
+          <w:szCs w:val="19"/>
+          <w:lang w:val="en-US"/>
+        </w:rPr>
+      </w:pPr>
+    </w:p>
+    <w:p>
+      <w:pPr>
+        <w:autoSpaceDE w:val="0"/>
+        <w:autoSpaceDN w:val="0"/>
+        <w:adjustRightInd w:val="0"/>
+        <w:spacing w:after="0" w:line="240" w:lineRule="auto"/>
+        <w:ind w:left="708"/>
+        <w:rPr>
+          <w:rFonts w:ascii="Consolas" w:hAnsi="Consolas" w:cs="Consolas"/>
+          <w:color w:val="000000"/>
+          <w:sz w:val="19"/>
+          <w:szCs w:val="19"/>
+          <w:lang w:val="en-US"/>
+        </w:rPr>
+      </w:pPr>
+    </w:p>
+    <w:p>
+      <w:pPr>
+        <w:autoSpaceDE w:val="0"/>
+        <w:autoSpaceDN w:val="0"/>
+        <w:adjustRightInd w:val="0"/>
+        <w:spacing w:after="0" w:line="240" w:lineRule="auto"/>
+        <w:ind w:left="708"/>
         <w:rPr>
           <w:rFonts w:ascii="Consolas" w:hAnsi="Consolas" w:cs="Consolas"/>
           <w:color w:val="000000"/>
@@ -21285,6 +21527,7 @@
         <w:autoSpaceDN w:val="0"/>
         <w:adjustRightInd w:val="0"/>
         <w:spacing w:after="0" w:line="240" w:lineRule="auto"/>
+        <w:ind w:left="708"/>
         <w:rPr>
           <w:rFonts w:ascii="Consolas" w:hAnsi="Consolas" w:cs="Consolas"/>
           <w:color w:val="000000"/>
@@ -21310,6 +21553,7 @@
         <w:autoSpaceDN w:val="0"/>
         <w:adjustRightInd w:val="0"/>
         <w:spacing w:after="0" w:line="240" w:lineRule="auto"/>
+        <w:ind w:left="708"/>
         <w:rPr>
           <w:rFonts w:ascii="Consolas" w:hAnsi="Consolas" w:cs="Consolas"/>
           <w:color w:val="000000"/>
@@ -21379,6 +21623,7 @@
         <w:autoSpaceDN w:val="0"/>
         <w:adjustRightInd w:val="0"/>
         <w:spacing w:after="0" w:line="240" w:lineRule="auto"/>
+        <w:ind w:left="708"/>
         <w:rPr>
           <w:rFonts w:ascii="Consolas" w:hAnsi="Consolas" w:cs="Consolas"/>
           <w:color w:val="000000"/>
@@ -21448,6 +21693,7 @@
         <w:autoSpaceDN w:val="0"/>
         <w:adjustRightInd w:val="0"/>
         <w:spacing w:after="0" w:line="240" w:lineRule="auto"/>
+        <w:ind w:left="708"/>
         <w:rPr>
           <w:rFonts w:ascii="Consolas" w:hAnsi="Consolas" w:cs="Consolas"/>
           <w:color w:val="000000"/>
@@ -21517,6 +21763,7 @@
         <w:autoSpaceDN w:val="0"/>
         <w:adjustRightInd w:val="0"/>
         <w:spacing w:after="0" w:line="240" w:lineRule="auto"/>
+        <w:ind w:left="708"/>
         <w:rPr>
           <w:rFonts w:ascii="Consolas" w:hAnsi="Consolas" w:cs="Consolas"/>
           <w:color w:val="000000"/>
@@ -21586,21 +21833,23 @@
         <w:autoSpaceDN w:val="0"/>
         <w:adjustRightInd w:val="0"/>
         <w:spacing w:after="0" w:line="240" w:lineRule="auto"/>
-        <w:rPr>
-          <w:rFonts w:ascii="Consolas" w:hAnsi="Consolas" w:cs="Consolas"/>
-          <w:color w:val="000000"/>
-          <w:sz w:val="19"/>
-          <w:szCs w:val="19"/>
-          <w:lang w:val="en-US"/>
-        </w:rPr>
-      </w:pPr>
-    </w:p>
-    <w:p>
-      <w:pPr>
-        <w:autoSpaceDE w:val="0"/>
-        <w:autoSpaceDN w:val="0"/>
-        <w:adjustRightInd w:val="0"/>
-        <w:spacing w:after="0" w:line="240" w:lineRule="auto"/>
+        <w:ind w:left="708"/>
+        <w:rPr>
+          <w:rFonts w:ascii="Consolas" w:hAnsi="Consolas" w:cs="Consolas"/>
+          <w:color w:val="000000"/>
+          <w:sz w:val="19"/>
+          <w:szCs w:val="19"/>
+          <w:lang w:val="en-US"/>
+        </w:rPr>
+      </w:pPr>
+    </w:p>
+    <w:p>
+      <w:pPr>
+        <w:autoSpaceDE w:val="0"/>
+        <w:autoSpaceDN w:val="0"/>
+        <w:adjustRightInd w:val="0"/>
+        <w:spacing w:after="0" w:line="240" w:lineRule="auto"/>
+        <w:ind w:left="708"/>
         <w:rPr>
           <w:rFonts w:ascii="Consolas" w:hAnsi="Consolas" w:cs="Consolas"/>
           <w:color w:val="000000"/>
@@ -21668,6 +21917,7 @@
         <w:autoSpaceDN w:val="0"/>
         <w:adjustRightInd w:val="0"/>
         <w:spacing w:after="0" w:line="240" w:lineRule="auto"/>
+        <w:ind w:left="708"/>
         <w:rPr>
           <w:rFonts w:ascii="Consolas" w:hAnsi="Consolas" w:cs="Consolas"/>
           <w:color w:val="000000"/>
@@ -21689,6 +21939,7 @@
     </w:p>
     <w:p>
       <w:pPr>
+        <w:ind w:left="708"/>
         <w:rPr>
           <w:rFonts w:ascii="Times New Roman" w:hAnsi="Times New Roman" w:cs="Times New Roman"/>
           <w:b/>
@@ -46976,13 +47227,19 @@
           </w:tcPr>
           <w:p>
             <w:r>
-              <w:t>Выделить центр</w:t>
+              <w:t xml:space="preserve">Выделить </w:t>
             </w:r>
             <w:r>
+              <w:t>группу</w:t>
+            </w:r>
+            <w:r>
+              <w:rPr>
+                <w:lang w:val="en-US"/>
+              </w:rPr>
               <w:t>/</w:t>
             </w:r>
             <w:r>
-              <w:t>последнюю активную точку. Пересчитывает центр</w:t>
+              <w:t>Выделить центр</w:t>
             </w:r>
           </w:p>
         </w:tc>
@@ -47232,6 +47489,12 @@
             <w:r>
               <w:t>Изменение компоненты цвета</w:t>
             </w:r>
+            <w:r>
+              <w:t xml:space="preserve"> </w:t>
+            </w:r>
+            <w:r>
+              <w:t>группы или отдельной точки</w:t>
+            </w:r>
           </w:p>
         </w:tc>
       </w:tr>
@@ -47446,14 +47709,139 @@
           </w:p>
         </w:tc>
       </w:tr>
+      <w:tr>
+        <w:trPr>
+          <w:jc w:val="center"/>
+        </w:trPr>
+        <w:tc>
+          <w:tcPr>
+            <w:tcW w:w="988" w:type="dxa"/>
+          </w:tcPr>
+          <w:p>
+            <w:pPr>
+              <w:jc w:val="center"/>
+            </w:pPr>
+            <w:r>
+              <w:t>13</w:t>
+            </w:r>
+          </w:p>
+        </w:tc>
+        <w:tc>
+          <w:tcPr>
+            <w:tcW w:w="2734" w:type="dxa"/>
+          </w:tcPr>
+          <w:p>
+            <w:pPr>
+              <w:jc w:val="center"/>
+            </w:pPr>
+            <w:r>
+              <w:rPr>
+                <w:lang w:val="en-US"/>
+              </w:rPr>
+              <w:t>Space</w:t>
+            </w:r>
+          </w:p>
+        </w:tc>
+        <w:tc>
+          <w:tcPr>
+            <w:tcW w:w="5906" w:type="dxa"/>
+          </w:tcPr>
+          <w:p>
+            <w:r>
+              <w:t>Пересчитать центр</w:t>
+            </w:r>
+          </w:p>
+        </w:tc>
+      </w:tr>
+      <w:tr>
+        <w:tblPrEx>
+          <w:jc w:val="left"/>
+        </w:tblPrEx>
+        <w:tc>
+          <w:tcPr>
+            <w:tcW w:w="988" w:type="dxa"/>
+          </w:tcPr>
+          <w:p>
+            <w:pPr>
+              <w:jc w:val="center"/>
+            </w:pPr>
+            <w:r>
+              <w:t>14</w:t>
+            </w:r>
+          </w:p>
+        </w:tc>
+        <w:tc>
+          <w:tcPr>
+            <w:tcW w:w="2734" w:type="dxa"/>
+          </w:tcPr>
+          <w:p>
+            <w:pPr>
+              <w:jc w:val="center"/>
+              <w:rPr>
+                <w:lang w:val="en-US"/>
+              </w:rPr>
+            </w:pPr>
+            <w:proofErr w:type="gramStart"/>
+            <w:r>
+              <w:rPr>
+                <w:lang w:val="en-US"/>
+              </w:rPr>
+              <w:t>K,L</w:t>
+            </w:r>
+            <w:proofErr w:type="gramEnd"/>
+          </w:p>
+        </w:tc>
+        <w:tc>
+          <w:tcPr>
+            <w:tcW w:w="5906" w:type="dxa"/>
+          </w:tcPr>
+          <w:p>
+            <w:r>
+              <w:t xml:space="preserve">Отражение точек по оси </w:t>
+            </w:r>
+            <w:r>
+              <w:rPr>
+                <w:lang w:val="en-US"/>
+              </w:rPr>
+              <w:t>X</w:t>
+            </w:r>
+            <w:r>
+              <w:t>/</w:t>
+            </w:r>
+            <w:r>
+              <w:t>Y</w:t>
+            </w:r>
+            <w:r>
+              <w:t xml:space="preserve"> </w:t>
+            </w:r>
+            <w:r>
+              <w:t>соответственно</w:t>
+            </w:r>
+          </w:p>
+        </w:tc>
+      </w:tr>
     </w:tbl>
-    <w:p>
-      <w:pPr>
-        <w:rPr>
-          <w:lang w:val="en-US"/>
-        </w:rPr>
-      </w:pPr>
-    </w:p>
+    <w:p/>
+    <w:p>
+      <w:r>
+        <w:rPr>
+          <w:b/>
+        </w:rPr>
+        <w:t>Примечание:</w:t>
+      </w:r>
+      <w:r>
+        <w:t xml:space="preserve"> </w:t>
+      </w:r>
+      <w:proofErr w:type="gramStart"/>
+      <w:r>
+        <w:t>в во</w:t>
+      </w:r>
+      <w:proofErr w:type="gramEnd"/>
+      <w:r>
+        <w:t xml:space="preserve"> втором режиме выделения центра двигается ТОЛЬКО центр.</w:t>
+      </w:r>
+    </w:p>
+    <w:p/>
     <w:tbl>
       <w:tblPr>
         <w:tblStyle w:val="a4"/>
@@ -47780,9 +48168,6 @@
           <w:p>
             <w:pPr>
               <w:jc w:val="center"/>
-              <w:rPr>
-                <w:lang w:val="en-US"/>
-              </w:rPr>
             </w:pPr>
             <w:r>
               <w:lastRenderedPageBreak/>
@@ -48024,21 +48409,10 @@
     <w:p>
       <w:pPr>
         <w:jc w:val="center"/>
-        <w:rPr>
-          <w:lang w:val="en-US"/>
-        </w:rPr>
-      </w:pPr>
-    </w:p>
-    <w:p>
-      <w:pPr>
-        <w:rPr>
-          <w:lang w:val="en-US"/>
-        </w:rPr>
-      </w:pPr>
-      <w:r>
-        <w:rPr>
-          <w:lang w:val="en-US"/>
-        </w:rPr>
+      </w:pPr>
+    </w:p>
+    <w:p>
+      <w:r>
         <w:br w:type="page"/>
       </w:r>
     </w:p>
@@ -49044,10 +49418,7 @@
               </w:rPr>
             </w:pPr>
             <w:r>
-              <w:t xml:space="preserve">Изменение </w:t>
-            </w:r>
-            <w:r>
-              <w:t>режимов отрисовки</w:t>
+              <w:t>Изменение режимов отрисовки</w:t>
             </w:r>
           </w:p>
         </w:tc>
@@ -49342,10 +49713,7 @@
               </w:rPr>
             </w:pPr>
             <w:r>
-              <w:t xml:space="preserve">Изменение режимов </w:t>
-            </w:r>
-            <w:r>
-              <w:t>сглаживания</w:t>
+              <w:t>Изменение режимов сглаживания</w:t>
             </w:r>
           </w:p>
         </w:tc>
@@ -49561,8 +49929,6 @@
             <w:r>
               <w:t>Сглаживание полигонов</w:t>
             </w:r>
-            <w:bookmarkStart w:id="1" w:name="_GoBack"/>
-            <w:bookmarkEnd w:id="1"/>
           </w:p>
           <w:p>
             <w:pPr>
@@ -49596,9 +49962,313 @@
         <w:jc w:val="center"/>
       </w:pPr>
     </w:p>
+    <w:p>
+      <w:r>
+        <w:br w:type="page"/>
+      </w:r>
+    </w:p>
+    <w:p>
+      <w:pPr>
+        <w:jc w:val="center"/>
+      </w:pPr>
+      <w:r>
+        <w:lastRenderedPageBreak/>
+        <w:t>Так же предусмотрены возможности изменения цвета отдельных точек</w:t>
+      </w:r>
+    </w:p>
+    <w:tbl>
+      <w:tblPr>
+        <w:tblStyle w:val="a4"/>
+        <w:tblW w:w="0" w:type="auto"/>
+        <w:tblLook w:val="04A0" w:firstRow="1" w:lastRow="0" w:firstColumn="1" w:lastColumn="0" w:noHBand="0" w:noVBand="1"/>
+      </w:tblPr>
+      <w:tblGrid>
+        <w:gridCol w:w="9628"/>
+      </w:tblGrid>
+      <w:tr>
+        <w:tc>
+          <w:tcPr>
+            <w:tcW w:w="9628" w:type="dxa"/>
+          </w:tcPr>
+          <w:p>
+            <w:pPr>
+              <w:jc w:val="center"/>
+              <w:rPr>
+                <w:lang w:val="en-US"/>
+              </w:rPr>
+            </w:pPr>
+            <w:r>
+              <w:t xml:space="preserve">Изменение </w:t>
+            </w:r>
+            <w:r>
+              <w:t>цвета отдельных точек</w:t>
+            </w:r>
+          </w:p>
+        </w:tc>
+      </w:tr>
+      <w:tr>
+        <w:tc>
+          <w:tcPr>
+            <w:tcW w:w="9628" w:type="dxa"/>
+          </w:tcPr>
+          <w:p>
+            <w:pPr>
+              <w:jc w:val="center"/>
+              <w:rPr>
+                <w:lang w:val="en-US"/>
+              </w:rPr>
+            </w:pPr>
+            <w:r>
+              <w:rPr>
+                <w:noProof/>
+              </w:rPr>
+              <w:drawing>
+                <wp:inline distT="0" distB="0" distL="0" distR="0" wp14:anchorId="132E7D3C" wp14:editId="79872103">
+                  <wp:extent cx="4410075" cy="4152900"/>
+                  <wp:effectExtent l="0" t="0" r="9525" b="0"/>
+                  <wp:docPr id="9" name="Рисунок 9"/>
+                  <wp:cNvGraphicFramePr>
+                    <a:graphicFrameLocks xmlns:a="http://schemas.openxmlformats.org/drawingml/2006/main" noChangeAspect="1"/>
+                  </wp:cNvGraphicFramePr>
+                  <a:graphic xmlns:a="http://schemas.openxmlformats.org/drawingml/2006/main">
+                    <a:graphicData uri="http://schemas.openxmlformats.org/drawingml/2006/picture">
+                      <pic:pic xmlns:pic="http://schemas.openxmlformats.org/drawingml/2006/picture">
+                        <pic:nvPicPr>
+                          <pic:cNvPr id="1" name=""/>
+                          <pic:cNvPicPr/>
+                        </pic:nvPicPr>
+                        <pic:blipFill>
+                          <a:blip r:embed="rId36"/>
+                          <a:stretch>
+                            <a:fillRect/>
+                          </a:stretch>
+                        </pic:blipFill>
+                        <pic:spPr>
+                          <a:xfrm>
+                            <a:off x="0" y="0"/>
+                            <a:ext cx="4410075" cy="4152900"/>
+                          </a:xfrm>
+                          <a:prstGeom prst="rect">
+                            <a:avLst/>
+                          </a:prstGeom>
+                        </pic:spPr>
+                      </pic:pic>
+                    </a:graphicData>
+                  </a:graphic>
+                </wp:inline>
+              </w:drawing>
+            </w:r>
+          </w:p>
+          <w:p>
+            <w:pPr>
+              <w:jc w:val="center"/>
+              <w:rPr>
+                <w:lang w:val="en-US"/>
+              </w:rPr>
+            </w:pPr>
+          </w:p>
+          <w:p>
+            <w:pPr>
+              <w:jc w:val="center"/>
+              <w:rPr>
+                <w:lang w:val="en-US"/>
+              </w:rPr>
+            </w:pPr>
+          </w:p>
+        </w:tc>
+      </w:tr>
+    </w:tbl>
+    <w:p>
+      <w:pPr>
+        <w:jc w:val="center"/>
+      </w:pPr>
+    </w:p>
+    <w:p>
+      <w:r>
+        <w:br w:type="page"/>
+      </w:r>
+    </w:p>
+    <w:tbl>
+      <w:tblPr>
+        <w:tblStyle w:val="a4"/>
+        <w:tblW w:w="0" w:type="auto"/>
+        <w:tblLook w:val="04A0" w:firstRow="1" w:lastRow="0" w:firstColumn="1" w:lastColumn="0" w:noHBand="0" w:noVBand="1"/>
+      </w:tblPr>
+      <w:tblGrid>
+        <w:gridCol w:w="9628"/>
+      </w:tblGrid>
+      <w:tr>
+        <w:tc>
+          <w:tcPr>
+            <w:tcW w:w="9628" w:type="dxa"/>
+          </w:tcPr>
+          <w:p>
+            <w:pPr>
+              <w:jc w:val="center"/>
+            </w:pPr>
+            <w:r>
+              <w:lastRenderedPageBreak/>
+              <w:t xml:space="preserve">Отражение точек по осям </w:t>
+            </w:r>
+            <w:r>
+              <w:rPr>
+                <w:lang w:val="en-US"/>
+              </w:rPr>
+              <w:t>X</w:t>
+            </w:r>
+            <w:r>
+              <w:t xml:space="preserve"> </w:t>
+            </w:r>
+            <w:r>
+              <w:t xml:space="preserve">и </w:t>
+            </w:r>
+            <w:r>
+              <w:rPr>
+                <w:lang w:val="en-US"/>
+              </w:rPr>
+              <w:t>Y</w:t>
+            </w:r>
+          </w:p>
+        </w:tc>
+      </w:tr>
+      <w:tr>
+        <w:tc>
+          <w:tcPr>
+            <w:tcW w:w="9628" w:type="dxa"/>
+          </w:tcPr>
+          <w:p>
+            <w:pPr>
+              <w:jc w:val="center"/>
+              <w:rPr>
+                <w:lang w:val="en-US"/>
+              </w:rPr>
+            </w:pPr>
+            <w:r>
+              <w:rPr>
+                <w:noProof/>
+              </w:rPr>
+              <w:drawing>
+                <wp:inline distT="0" distB="0" distL="0" distR="0" wp14:anchorId="2914C294" wp14:editId="1C796A01">
+                  <wp:extent cx="3686175" cy="3505200"/>
+                  <wp:effectExtent l="0" t="0" r="9525" b="0"/>
+                  <wp:docPr id="13" name="Рисунок 13"/>
+                  <wp:cNvGraphicFramePr>
+                    <a:graphicFrameLocks xmlns:a="http://schemas.openxmlformats.org/drawingml/2006/main" noChangeAspect="1"/>
+                  </wp:cNvGraphicFramePr>
+                  <a:graphic xmlns:a="http://schemas.openxmlformats.org/drawingml/2006/main">
+                    <a:graphicData uri="http://schemas.openxmlformats.org/drawingml/2006/picture">
+                      <pic:pic xmlns:pic="http://schemas.openxmlformats.org/drawingml/2006/picture">
+                        <pic:nvPicPr>
+                          <pic:cNvPr id="1" name=""/>
+                          <pic:cNvPicPr/>
+                        </pic:nvPicPr>
+                        <pic:blipFill>
+                          <a:blip r:embed="rId37"/>
+                          <a:stretch>
+                            <a:fillRect/>
+                          </a:stretch>
+                        </pic:blipFill>
+                        <pic:spPr>
+                          <a:xfrm>
+                            <a:off x="0" y="0"/>
+                            <a:ext cx="3686175" cy="3505200"/>
+                          </a:xfrm>
+                          <a:prstGeom prst="rect">
+                            <a:avLst/>
+                          </a:prstGeom>
+                        </pic:spPr>
+                      </pic:pic>
+                    </a:graphicData>
+                  </a:graphic>
+                </wp:inline>
+              </w:drawing>
+            </w:r>
+          </w:p>
+          <w:p>
+            <w:pPr>
+              <w:jc w:val="center"/>
+              <w:rPr>
+                <w:lang w:val="en-US"/>
+              </w:rPr>
+            </w:pPr>
+          </w:p>
+          <w:p>
+            <w:pPr>
+              <w:jc w:val="center"/>
+              <w:rPr>
+                <w:lang w:val="en-US"/>
+              </w:rPr>
+            </w:pPr>
+            <w:r>
+              <w:rPr>
+                <w:noProof/>
+              </w:rPr>
+              <w:drawing>
+                <wp:inline distT="0" distB="0" distL="0" distR="0" wp14:anchorId="4CEFB047" wp14:editId="224A6B29">
+                  <wp:extent cx="4162425" cy="4248150"/>
+                  <wp:effectExtent l="0" t="0" r="9525" b="0"/>
+                  <wp:docPr id="16" name="Рисунок 16"/>
+                  <wp:cNvGraphicFramePr>
+                    <a:graphicFrameLocks xmlns:a="http://schemas.openxmlformats.org/drawingml/2006/main" noChangeAspect="1"/>
+                  </wp:cNvGraphicFramePr>
+                  <a:graphic xmlns:a="http://schemas.openxmlformats.org/drawingml/2006/main">
+                    <a:graphicData uri="http://schemas.openxmlformats.org/drawingml/2006/picture">
+                      <pic:pic xmlns:pic="http://schemas.openxmlformats.org/drawingml/2006/picture">
+                        <pic:nvPicPr>
+                          <pic:cNvPr id="1" name=""/>
+                          <pic:cNvPicPr/>
+                        </pic:nvPicPr>
+                        <pic:blipFill>
+                          <a:blip r:embed="rId38"/>
+                          <a:stretch>
+                            <a:fillRect/>
+                          </a:stretch>
+                        </pic:blipFill>
+                        <pic:spPr>
+                          <a:xfrm>
+                            <a:off x="0" y="0"/>
+                            <a:ext cx="4162425" cy="4248150"/>
+                          </a:xfrm>
+                          <a:prstGeom prst="rect">
+                            <a:avLst/>
+                          </a:prstGeom>
+                        </pic:spPr>
+                      </pic:pic>
+                    </a:graphicData>
+                  </a:graphic>
+                </wp:inline>
+              </w:drawing>
+            </w:r>
+            <w:bookmarkStart w:id="1" w:name="_GoBack"/>
+            <w:bookmarkEnd w:id="1"/>
+          </w:p>
+          <w:p>
+            <w:pPr>
+              <w:jc w:val="center"/>
+              <w:rPr>
+                <w:lang w:val="en-US"/>
+              </w:rPr>
+            </w:pPr>
+          </w:p>
+          <w:p>
+            <w:pPr>
+              <w:jc w:val="center"/>
+              <w:rPr>
+                <w:lang w:val="en-US"/>
+              </w:rPr>
+            </w:pPr>
+          </w:p>
+        </w:tc>
+      </w:tr>
+    </w:tbl>
+    <w:p>
+      <w:pPr>
+        <w:jc w:val="center"/>
+      </w:pPr>
+    </w:p>
     <w:sectPr>
-      <w:footerReference w:type="default" r:id="rId36"/>
-      <w:footerReference w:type="first" r:id="rId37"/>
+      <w:footerReference w:type="default" r:id="rId39"/>
+      <w:footerReference w:type="first" r:id="rId40"/>
       <w:type w:val="continuous"/>
       <w:pgSz w:w="11906" w:h="16838" w:code="9"/>
       <w:pgMar w:top="1134" w:right="1134" w:bottom="1134" w:left="1134" w:header="709" w:footer="851" w:gutter="0"/>
@@ -52259,7 +52929,7 @@
     <w:charset w:val="CC"/>
     <w:family w:val="roman"/>
     <w:pitch w:val="variable"/>
-    <w:sig w:usb0="E0002AFF" w:usb1="C0007843" w:usb2="00000009" w:usb3="00000000" w:csb0="000001FF" w:csb1="00000000"/>
+    <w:sig w:usb0="E0002EFF" w:usb1="C000785B" w:usb2="00000009" w:usb3="00000000" w:csb0="000001FF" w:csb1="00000000"/>
   </w:font>
   <w:font w:name="Symbol">
     <w:panose1 w:val="05050102010706020507"/>
@@ -52287,14 +52957,14 @@
     <w:charset w:val="CC"/>
     <w:family w:val="swiss"/>
     <w:pitch w:val="variable"/>
-    <w:sig w:usb0="E0002AFF" w:usb1="4000ACFF" w:usb2="00000001" w:usb3="00000000" w:csb0="000001FF" w:csb1="00000000"/>
+    <w:sig w:usb0="E4002EFF" w:usb1="C000247B" w:usb2="00000009" w:usb3="00000000" w:csb0="000001FF" w:csb1="00000000"/>
   </w:font>
   <w:font w:name="Calibri Light">
     <w:panose1 w:val="020F0302020204030204"/>
     <w:charset w:val="CC"/>
     <w:family w:val="swiss"/>
     <w:pitch w:val="variable"/>
-    <w:sig w:usb0="A0002AEF" w:usb1="4000207B" w:usb2="00000000" w:usb3="00000000" w:csb0="000001FF" w:csb1="00000000"/>
+    <w:sig w:usb0="E4002EFF" w:usb1="C000247B" w:usb2="00000009" w:usb3="00000000" w:csb0="000001FF" w:csb1="00000000"/>
   </w:font>
   <w:font w:name="Tahoma">
     <w:panose1 w:val="020B0604030504040204"/>
@@ -52308,7 +52978,7 @@
     <w:charset w:val="CC"/>
     <w:family w:val="swiss"/>
     <w:pitch w:val="variable"/>
-    <w:sig w:usb0="E0002AFF" w:usb1="C0007843" w:usb2="00000009" w:usb3="00000000" w:csb0="000001FF" w:csb1="00000000"/>
+    <w:sig w:usb0="E0002EFF" w:usb1="C000785B" w:usb2="00000009" w:usb3="00000000" w:csb0="000001FF" w:csb1="00000000"/>
   </w:font>
   <w:font w:name="Consolas">
     <w:panose1 w:val="020B0609020204030204"/>
@@ -52366,6 +53036,7 @@
     <w:rsid w:val="00307E51"/>
     <w:rsid w:val="00337CB0"/>
     <w:rsid w:val="00342CF4"/>
+    <w:rsid w:val="00352CF1"/>
     <w:rsid w:val="0041337F"/>
     <w:rsid w:val="00470E3D"/>
     <w:rsid w:val="00511BFF"/>
@@ -54285,7 +54956,7 @@
 </file>
 
 <file path=customXml/itemProps1.xml><?xml version="1.0" encoding="utf-8"?>
-<ds:datastoreItem xmlns:ds="http://schemas.openxmlformats.org/officeDocument/2006/customXml" ds:itemID="{3C3D4952-C80D-4FA1-BB33-F62E9CB951BA}">
+<ds:datastoreItem xmlns:ds="http://schemas.openxmlformats.org/officeDocument/2006/customXml" ds:itemID="{142906BE-55F1-4A8C-AA85-E68E1F397E97}">
   <ds:schemaRefs>
     <ds:schemaRef ds:uri="http://schemas.openxmlformats.org/officeDocument/2006/bibliography"/>
   </ds:schemaRefs>

</xml_diff>